<commit_message>
se agrego la clase 1 de aplicadas 2
</commit_message>
<xml_diff>
--- a/2015-2016/syllabus/Computacion_Aplicada_II.docx
+++ b/2015-2016/syllabus/Computacion_Aplicada_II.docx
@@ -6091,34 +6091,7 @@
                 <w:szCs w:val="20"/>
                 <w:lang w:val="es-ES"/>
               </w:rPr>
-              <w:t>2.</w:t>
-            </w:r>
-            <w:r>
-              <w:rPr>
-                <w:rFonts w:ascii="Cambria" w:hAnsi="Cambria" w:cs="Cambria"/>
-                <w:sz w:val="20"/>
-                <w:szCs w:val="20"/>
-                <w:lang w:val="es-ES"/>
-              </w:rPr>
-              <w:t>2</w:t>
-            </w:r>
-            <w:r>
-              <w:rPr>
-                <w:rFonts w:ascii="Cambria" w:hAnsi="Cambria" w:cs="Cambria"/>
-                <w:sz w:val="20"/>
-                <w:szCs w:val="20"/>
-                <w:lang w:val="es-ES"/>
-              </w:rPr>
-              <w:t xml:space="preserve"> </w:t>
-            </w:r>
-            <w:r>
-              <w:rPr>
-                <w:rFonts w:ascii="Cambria" w:hAnsi="Cambria" w:cs="Cambria"/>
-                <w:sz w:val="20"/>
-                <w:szCs w:val="20"/>
-                <w:lang w:val="es-ES"/>
-              </w:rPr>
-              <w:t>Fórmulas</w:t>
+              <w:t>2.2 Fórmulas</w:t>
             </w:r>
           </w:p>
           <w:p>
@@ -6909,29 +6882,6 @@
                 <w:lang w:val="es-EC"/>
               </w:rPr>
             </w:pPr>
-            <w:r>
-              <w:rPr>
-                <w:rFonts w:ascii="Times New Roman" w:hAnsi="Times New Roman" w:cs="Times New Roman"/>
-                <w:color w:val="auto"/>
-                <w:sz w:val="20"/>
-                <w:szCs w:val="20"/>
-                <w:lang w:val="es-EC"/>
-              </w:rPr>
-              <w:t>Semana 9</w:t>
-            </w:r>
-          </w:p>
-          <w:p>
-            <w:pPr>
-              <w:pStyle w:val="Default"/>
-              <w:jc w:val="both"/>
-              <w:rPr>
-                <w:rFonts w:ascii="Times New Roman" w:hAnsi="Times New Roman" w:cs="Times New Roman"/>
-                <w:color w:val="auto"/>
-                <w:sz w:val="20"/>
-                <w:szCs w:val="20"/>
-                <w:lang w:val="es-EC"/>
-              </w:rPr>
-            </w:pPr>
           </w:p>
           <w:p>
             <w:pPr>
@@ -7074,7 +7024,7 @@
                 <w:sz w:val="20"/>
                 <w:szCs w:val="20"/>
               </w:rPr>
-              <w:t>Semana 10</w:t>
+              <w:t>Semana 9</w:t>
             </w:r>
           </w:p>
           <w:p>
@@ -7420,7 +7370,6 @@
                 <w:szCs w:val="20"/>
                 <w:lang w:val="es-EC"/>
               </w:rPr>
-              <w:lastRenderedPageBreak/>
               <w:t>Laboratorio</w:t>
             </w:r>
           </w:p>
@@ -7478,7 +7427,7 @@
                 <w:lang w:val="es-EC"/>
               </w:rPr>
               <w:lastRenderedPageBreak/>
-              <w:t>Semana 11</w:t>
+              <w:t>Semana 10</w:t>
             </w:r>
           </w:p>
           <w:p>
@@ -7735,7 +7684,7 @@
                 <w:szCs w:val="20"/>
                 <w:lang w:val="es-EC"/>
               </w:rPr>
-              <w:t>Semana 12</w:t>
+              <w:t>Semana 11</w:t>
             </w:r>
           </w:p>
           <w:p>
@@ -7915,7 +7864,7 @@
                 <w:szCs w:val="20"/>
                 <w:lang w:val="es-EC"/>
               </w:rPr>
-              <w:t>Semana 13</w:t>
+              <w:t>Semana 12</w:t>
             </w:r>
           </w:p>
           <w:p>
@@ -8198,7 +8147,7 @@
                 <w:szCs w:val="20"/>
                 <w:lang w:val="es-EC"/>
               </w:rPr>
-              <w:t>Semana 14</w:t>
+              <w:t>Semana 13</w:t>
             </w:r>
           </w:p>
           <w:p>
@@ -8442,7 +8391,7 @@
                 <w:szCs w:val="20"/>
                 <w:lang w:val="es-EC"/>
               </w:rPr>
-              <w:t>Semana 15</w:t>
+              <w:t>Semana 14</w:t>
             </w:r>
           </w:p>
           <w:p>
@@ -8780,7 +8729,7 @@
                 <w:szCs w:val="20"/>
                 <w:lang w:val="es-EC"/>
               </w:rPr>
-              <w:t>Semana 16</w:t>
+              <w:t>Semana 15</w:t>
             </w:r>
           </w:p>
           <w:p>
@@ -9082,7 +9031,7 @@
                 <w:szCs w:val="20"/>
                 <w:lang w:val="es-EC"/>
               </w:rPr>
-              <w:t>Semana 17</w:t>
+              <w:t>Semana 16</w:t>
             </w:r>
           </w:p>
           <w:p>
@@ -9320,17 +9269,7 @@
                 <w:szCs w:val="20"/>
                 <w:lang w:val="es-ES"/>
               </w:rPr>
-              <w:t xml:space="preserve">4.4.5 Animaciones y </w:t>
-            </w:r>
-            <w:r>
-              <w:rPr>
-                <w:rFonts w:ascii="Cambria" w:hAnsi="Cambria" w:cs="Cambria"/>
-                <w:sz w:val="20"/>
-                <w:szCs w:val="20"/>
-                <w:lang w:val="es-ES"/>
-              </w:rPr>
-              <w:lastRenderedPageBreak/>
-              <w:t>Transiciones</w:t>
+              <w:t>4.4.5 Animaciones y Transiciones</w:t>
             </w:r>
           </w:p>
           <w:p>
@@ -9366,7 +9305,6 @@
                 <w:szCs w:val="20"/>
                 <w:lang w:val="es-EC"/>
               </w:rPr>
-              <w:lastRenderedPageBreak/>
               <w:t>Laboratorio</w:t>
             </w:r>
           </w:p>
@@ -9421,37 +9359,6 @@
                 <w:lang w:val="es-EC"/>
               </w:rPr>
               <w:lastRenderedPageBreak/>
-              <w:t>Semana 18</w:t>
-            </w:r>
-          </w:p>
-          <w:p>
-            <w:pPr>
-              <w:jc w:val="both"/>
-              <w:rPr>
-                <w:rFonts w:ascii="Times New Roman" w:hAnsi="Times New Roman" w:cs="Times New Roman"/>
-                <w:sz w:val="20"/>
-                <w:szCs w:val="20"/>
-                <w:lang w:val="es-EC"/>
-              </w:rPr>
-            </w:pPr>
-          </w:p>
-          <w:p>
-            <w:pPr>
-              <w:jc w:val="both"/>
-              <w:rPr>
-                <w:rFonts w:ascii="Times New Roman" w:hAnsi="Times New Roman" w:cs="Times New Roman"/>
-                <w:sz w:val="20"/>
-                <w:szCs w:val="20"/>
-                <w:lang w:val="es-EC"/>
-              </w:rPr>
-            </w:pPr>
-            <w:r>
-              <w:rPr>
-                <w:rFonts w:ascii="Times New Roman" w:hAnsi="Times New Roman" w:cs="Times New Roman"/>
-                <w:sz w:val="20"/>
-                <w:szCs w:val="20"/>
-                <w:lang w:val="es-EC"/>
-              </w:rPr>
               <w:t>31 agosto al 5 de septiembre</w:t>
             </w:r>
           </w:p>
@@ -9505,37 +9412,6 @@
                 <w:szCs w:val="20"/>
                 <w:lang w:val="es-EC"/>
               </w:rPr>
-              <w:t>Semana 19</w:t>
-            </w:r>
-          </w:p>
-          <w:p>
-            <w:pPr>
-              <w:jc w:val="both"/>
-              <w:rPr>
-                <w:rFonts w:ascii="Times New Roman" w:hAnsi="Times New Roman" w:cs="Times New Roman"/>
-                <w:sz w:val="20"/>
-                <w:szCs w:val="20"/>
-                <w:lang w:val="es-EC"/>
-              </w:rPr>
-            </w:pPr>
-          </w:p>
-          <w:p>
-            <w:pPr>
-              <w:jc w:val="both"/>
-              <w:rPr>
-                <w:rFonts w:ascii="Times New Roman" w:hAnsi="Times New Roman" w:cs="Times New Roman"/>
-                <w:sz w:val="20"/>
-                <w:szCs w:val="20"/>
-                <w:lang w:val="es-EC"/>
-              </w:rPr>
-            </w:pPr>
-            <w:r>
-              <w:rPr>
-                <w:rFonts w:ascii="Times New Roman" w:hAnsi="Times New Roman" w:cs="Times New Roman"/>
-                <w:sz w:val="20"/>
-                <w:szCs w:val="20"/>
-                <w:lang w:val="es-EC"/>
-              </w:rPr>
               <w:t>7 al 12 de septiembre</w:t>
             </w:r>
           </w:p>
@@ -9572,37 +9448,6 @@
           <w:tcPr>
             <w:tcW w:w="1516" w:type="dxa"/>
           </w:tcPr>
-          <w:p>
-            <w:pPr>
-              <w:jc w:val="both"/>
-              <w:rPr>
-                <w:rFonts w:ascii="Times New Roman" w:hAnsi="Times New Roman" w:cs="Times New Roman"/>
-                <w:sz w:val="20"/>
-                <w:szCs w:val="20"/>
-                <w:lang w:val="es-EC"/>
-              </w:rPr>
-            </w:pPr>
-            <w:r>
-              <w:rPr>
-                <w:rFonts w:ascii="Times New Roman" w:hAnsi="Times New Roman" w:cs="Times New Roman"/>
-                <w:sz w:val="20"/>
-                <w:szCs w:val="20"/>
-                <w:lang w:val="es-EC"/>
-              </w:rPr>
-              <w:t>Semana 20</w:t>
-            </w:r>
-          </w:p>
-          <w:p>
-            <w:pPr>
-              <w:jc w:val="both"/>
-              <w:rPr>
-                <w:rFonts w:ascii="Times New Roman" w:hAnsi="Times New Roman" w:cs="Times New Roman"/>
-                <w:sz w:val="20"/>
-                <w:szCs w:val="20"/>
-                <w:lang w:val="es-EC"/>
-              </w:rPr>
-            </w:pPr>
-          </w:p>
           <w:p>
             <w:pPr>
               <w:jc w:val="both"/>
@@ -9841,8 +9686,6 @@
         </w:rPr>
         <w:t>donde se expondrán los temas de manera teórica lógicamente estructurada, explicación de ejemplos, presentación de experiencias y demostraciones que generen ideas propias de los participantes.</w:t>
       </w:r>
-      <w:bookmarkStart w:id="0" w:name="_GoBack"/>
-      <w:bookmarkEnd w:id="0"/>
     </w:p>
     <w:p>
       <w:pPr>
@@ -10128,7 +9971,6 @@
           <w:sz w:val="24"/>
           <w:szCs w:val="24"/>
         </w:rPr>
-        <w:lastRenderedPageBreak/>
         <w:t xml:space="preserve">e) </w:t>
       </w:r>
       <w:r>
@@ -10314,6 +10156,7 @@
           <w:szCs w:val="24"/>
           <w:lang w:val="es-ES_tradnl"/>
         </w:rPr>
+        <w:lastRenderedPageBreak/>
         <w:t>Equipo de proyección multimedia y</w:t>
       </w:r>
       <w:r>
@@ -10988,6 +10831,54 @@
         </w:rPr>
         <w:t xml:space="preserve"> ciclo o nivel</w:t>
       </w:r>
+    </w:p>
+    <w:p>
+      <w:pPr>
+        <w:pStyle w:val="Textoindependiente3"/>
+        <w:widowControl/>
+        <w:ind w:left="142"/>
+        <w:rPr>
+          <w:b/>
+          <w:szCs w:val="24"/>
+          <w:lang w:val="es-MX"/>
+        </w:rPr>
+      </w:pPr>
+    </w:p>
+    <w:p>
+      <w:pPr>
+        <w:pStyle w:val="Textoindependiente3"/>
+        <w:widowControl/>
+        <w:ind w:left="142"/>
+        <w:rPr>
+          <w:b/>
+          <w:szCs w:val="24"/>
+          <w:lang w:val="es-MX"/>
+        </w:rPr>
+      </w:pPr>
+    </w:p>
+    <w:p>
+      <w:pPr>
+        <w:pStyle w:val="Textoindependiente3"/>
+        <w:widowControl/>
+        <w:ind w:left="142"/>
+        <w:rPr>
+          <w:b/>
+          <w:szCs w:val="24"/>
+          <w:lang w:val="es-MX"/>
+        </w:rPr>
+      </w:pPr>
+    </w:p>
+    <w:p>
+      <w:pPr>
+        <w:pStyle w:val="Textoindependiente3"/>
+        <w:widowControl/>
+        <w:ind w:left="142"/>
+        <w:rPr>
+          <w:b/>
+          <w:szCs w:val="24"/>
+          <w:lang w:val="es-MX"/>
+        </w:rPr>
+      </w:pPr>
     </w:p>
     <w:p>
       <w:pPr>
@@ -12453,6 +12344,22 @@
         </w:rPr>
         <w:t>Máster en Administración de Empresas</w:t>
       </w:r>
+      <w:r>
+        <w:rPr>
+          <w:rFonts w:ascii="Times New Roman" w:hAnsi="Times New Roman" w:cs="Times New Roman"/>
+          <w:sz w:val="24"/>
+          <w:szCs w:val="24"/>
+        </w:rPr>
+        <w:tab/>
+      </w:r>
+      <w:r>
+        <w:rPr>
+          <w:rFonts w:ascii="Times New Roman" w:hAnsi="Times New Roman" w:cs="Times New Roman"/>
+          <w:sz w:val="24"/>
+          <w:szCs w:val="24"/>
+        </w:rPr>
+        <w:tab/>
+      </w:r>
     </w:p>
     <w:p>
       <w:pPr>
@@ -12563,6 +12470,7 @@
       <w:pPr>
         <w:spacing w:before="120"/>
         <w:rPr>
+          <w:rStyle w:val="Hipervnculo"/>
           <w:rFonts w:ascii="Times New Roman" w:eastAsia="Calibri" w:hAnsi="Times New Roman" w:cs="Times New Roman"/>
           <w:sz w:val="24"/>
           <w:szCs w:val="24"/>
@@ -12642,6 +12550,17 @@
     </w:p>
     <w:p>
       <w:pPr>
+        <w:spacing w:before="120"/>
+        <w:rPr>
+          <w:rFonts w:ascii="Times New Roman" w:eastAsia="Calibri" w:hAnsi="Times New Roman" w:cs="Times New Roman"/>
+          <w:sz w:val="24"/>
+          <w:szCs w:val="24"/>
+          <w:lang w:val="es-ES"/>
+        </w:rPr>
+      </w:pPr>
+    </w:p>
+    <w:p>
+      <w:pPr>
         <w:rPr>
           <w:rFonts w:ascii="Times New Roman" w:hAnsi="Times New Roman" w:cs="Times New Roman"/>
           <w:sz w:val="24"/>
@@ -13109,16 +13028,8 @@
         </w:rPr>
         <w:t>2015-05-17</w:t>
       </w:r>
-    </w:p>
-    <w:p>
-      <w:pPr>
-        <w:jc w:val="both"/>
-        <w:rPr>
-          <w:rFonts w:ascii="Times New Roman" w:hAnsi="Times New Roman" w:cs="Times New Roman"/>
-          <w:sz w:val="24"/>
-          <w:szCs w:val="24"/>
-        </w:rPr>
-      </w:pPr>
+      <w:bookmarkStart w:id="0" w:name="_GoBack"/>
+      <w:bookmarkEnd w:id="0"/>
     </w:p>
     <w:sectPr>
       <w:headerReference w:type="default" r:id="rId20"/>
@@ -16602,7 +16513,7 @@
 </file>
 
 <file path=customXml/itemProps1.xml><?xml version="1.0" encoding="utf-8"?>
-<ds:datastoreItem xmlns:ds="http://schemas.openxmlformats.org/officeDocument/2006/customXml" ds:itemID="{9BE62A1A-93AF-4579-AF8E-856D6D05E865}">
+<ds:datastoreItem xmlns:ds="http://schemas.openxmlformats.org/officeDocument/2006/customXml" ds:itemID="{62C0C1E0-A761-444A-97B4-77AEEE2316EB}">
   <ds:schemaRefs>
     <ds:schemaRef ds:uri="http://schemas.openxmlformats.org/officeDocument/2006/bibliography"/>
   </ds:schemaRefs>

</xml_diff>

<commit_message>
se subio la informacion del fin de semana
</commit_message>
<xml_diff>
--- a/2015-2016/syllabus/Computacion_Aplicada_II.docx
+++ b/2015-2016/syllabus/Computacion_Aplicada_II.docx
@@ -384,15 +384,7 @@
                 <w:sz w:val="20"/>
                 <w:szCs w:val="20"/>
               </w:rPr>
-              <w:t xml:space="preserve">4 horas semanales, 64 </w:t>
-            </w:r>
-            <w:r>
-              <w:rPr>
-                <w:rFonts w:ascii="Arial" w:hAnsi="Arial" w:cs="Arial"/>
-                <w:sz w:val="20"/>
-                <w:szCs w:val="20"/>
-              </w:rPr>
-              <w:t>horas/semestrales</w:t>
+              <w:t>4 horas semanales, 64 horas/semestrales</w:t>
             </w:r>
           </w:p>
         </w:tc>
@@ -494,6 +486,16 @@
                 <w:szCs w:val="24"/>
               </w:rPr>
             </w:pPr>
+            <w:r>
+              <w:rPr>
+                <w:rFonts w:ascii="Times New Roman" w:hAnsi="Times New Roman" w:cs="Times New Roman"/>
+                <w:sz w:val="24"/>
+                <w:szCs w:val="24"/>
+              </w:rPr>
+              <w:t>6</w:t>
+            </w:r>
+            <w:bookmarkStart w:id="0" w:name="_GoBack"/>
+            <w:bookmarkEnd w:id="0"/>
           </w:p>
         </w:tc>
         <w:tc>
@@ -703,23 +705,13 @@
                 <w:szCs w:val="24"/>
               </w:rPr>
             </w:pPr>
-            <w:proofErr w:type="spellStart"/>
             <w:r>
               <w:rPr>
                 <w:rFonts w:ascii="Times New Roman" w:hAnsi="Times New Roman" w:cs="Times New Roman"/>
                 <w:sz w:val="24"/>
                 <w:szCs w:val="24"/>
               </w:rPr>
-              <w:t>Computacion</w:t>
-            </w:r>
-            <w:proofErr w:type="spellEnd"/>
-            <w:r>
-              <w:rPr>
-                <w:rFonts w:ascii="Times New Roman" w:hAnsi="Times New Roman" w:cs="Times New Roman"/>
-                <w:sz w:val="24"/>
-                <w:szCs w:val="24"/>
-              </w:rPr>
-              <w:t xml:space="preserve"> Aplicada I</w:t>
+              <w:t>Computacion Aplicada I</w:t>
             </w:r>
           </w:p>
         </w:tc>
@@ -750,7 +742,6 @@
                 <w:szCs w:val="24"/>
               </w:rPr>
             </w:pPr>
-            <w:proofErr w:type="spellStart"/>
             <w:r>
               <w:rPr>
                 <w:rFonts w:ascii="Times New Roman" w:hAnsi="Times New Roman" w:cs="Times New Roman"/>
@@ -758,17 +749,7 @@
                 <w:sz w:val="24"/>
                 <w:szCs w:val="24"/>
               </w:rPr>
-              <w:t>Correquisitos</w:t>
-            </w:r>
-            <w:proofErr w:type="spellEnd"/>
-            <w:r>
-              <w:rPr>
-                <w:rFonts w:ascii="Times New Roman" w:hAnsi="Times New Roman" w:cs="Times New Roman"/>
-                <w:b/>
-                <w:sz w:val="24"/>
-                <w:szCs w:val="24"/>
-              </w:rPr>
-              <w:t>:</w:t>
+              <w:t>Correquisitos:</w:t>
             </w:r>
           </w:p>
           <w:p>
@@ -864,15 +845,7 @@
           <w:sz w:val="24"/>
           <w:szCs w:val="24"/>
         </w:rPr>
-        <w:t xml:space="preserve">Incluso </w:t>
-      </w:r>
-      <w:r>
-        <w:rPr>
-          <w:rFonts w:ascii="Times New Roman" w:hAnsi="Times New Roman" w:cs="Times New Roman"/>
-          <w:sz w:val="24"/>
-          <w:szCs w:val="24"/>
-        </w:rPr>
-        <w:t>sin el manejo del sistema de información contable, es imposible formar una empresa pymes, debido a que ahora todo se lleva de manera electrónicas, facturas, guías de remisión, comprobantes de retención, etc.</w:t>
+        <w:t>Incluso sin el manejo del sistema de información contable, es imposible formar una empresa pymes, debido a que ahora todo se lleva de manera electrónicas, facturas, guías de remisión, comprobantes de retención, etc.</w:t>
       </w:r>
     </w:p>
     <w:p>
@@ -932,16 +905,7 @@
           <w:sz w:val="24"/>
           <w:szCs w:val="24"/>
         </w:rPr>
-        <w:t xml:space="preserve">3.- OPERACIONALIZACION DE LA ASIGNATURA CON </w:t>
-      </w:r>
-      <w:r>
-        <w:rPr>
-          <w:rFonts w:ascii="Times New Roman" w:hAnsi="Times New Roman" w:cs="Times New Roman"/>
-          <w:b/>
-          <w:sz w:val="24"/>
-          <w:szCs w:val="24"/>
-        </w:rPr>
-        <w:t>RESPECTO A LAS COMPETENCIAS DEL  PERFIL PROFESIONAL</w:t>
+        <w:t>3.- OPERACIONALIZACION DE LA ASIGNATURA CON RESPECTO A LAS COMPETENCIAS DEL  PERFIL PROFESIONAL</w:t>
       </w:r>
     </w:p>
     <w:p>
@@ -1040,13 +1004,7 @@
         <w:rPr>
           <w:szCs w:val="24"/>
         </w:rPr>
-        <w:t xml:space="preserve">Operar hojas de </w:t>
-      </w:r>
-      <w:r>
-        <w:rPr>
-          <w:szCs w:val="24"/>
-        </w:rPr>
-        <w:t>cálculo para un desempeño eficiente en las gestiones administrativas.</w:t>
+        <w:t>Operar hojas de cálculo para un desempeño eficiente en las gestiones administrativas.</w:t>
       </w:r>
     </w:p>
     <w:p>
@@ -1278,15 +1236,7 @@
                 <w:szCs w:val="20"/>
                 <w:lang w:eastAsia="es-EC"/>
               </w:rPr>
-              <w:t xml:space="preserve">Habilidad para aplicar el conocimiento </w:t>
-            </w:r>
-            <w:r>
-              <w:rPr>
-                <w:sz w:val="20"/>
-                <w:szCs w:val="20"/>
-                <w:lang w:eastAsia="es-EC"/>
-              </w:rPr>
-              <w:t>de las matemáticas, estadísticas y la ciencia económica</w:t>
+              <w:t>Habilidad para aplicar el conocimiento de las matemáticas, estadísticas y la ciencia económica</w:t>
             </w:r>
           </w:p>
         </w:tc>
@@ -1385,14 +1335,7 @@
                 <w:rFonts w:ascii="Times New Roman" w:eastAsia="Times New Roman" w:hAnsi="Times New Roman"/>
                 <w:lang w:eastAsia="es-EC"/>
               </w:rPr>
-              <w:t>Saber aplicar las fórmulas matemáticas para la formulación de modelos económicos y analizar los resultados comparándolos con los de los modelos previos, establecer, presentar dichos re</w:t>
-            </w:r>
-            <w:r>
-              <w:rPr>
-                <w:rFonts w:ascii="Times New Roman" w:eastAsia="Times New Roman" w:hAnsi="Times New Roman"/>
-                <w:lang w:eastAsia="es-EC"/>
-              </w:rPr>
-              <w:t>sultados en cuadros y gráficos estadísticos.</w:t>
+              <w:t>Saber aplicar las fórmulas matemáticas para la formulación de modelos económicos y analizar los resultados comparándolos con los de los modelos previos, establecer, presentar dichos resultados en cuadros y gráficos estadísticos.</w:t>
             </w:r>
           </w:p>
         </w:tc>
@@ -1565,15 +1508,7 @@
                 <w:szCs w:val="20"/>
                 <w:lang w:eastAsia="es-EC"/>
               </w:rPr>
-              <w:t xml:space="preserve">Destreza </w:t>
-            </w:r>
-            <w:r>
-              <w:rPr>
-                <w:sz w:val="20"/>
-                <w:szCs w:val="20"/>
-                <w:lang w:eastAsia="es-EC"/>
-              </w:rPr>
-              <w:t>para el manejo de empresas privadas o publicas</w:t>
+              <w:t>Destreza para el manejo de empresas privadas o publicas</w:t>
             </w:r>
           </w:p>
         </w:tc>
@@ -1947,14 +1882,7 @@
                 <w:rFonts w:ascii="Times New Roman" w:eastAsia="Times New Roman" w:hAnsi="Times New Roman"/>
                 <w:lang w:eastAsia="es-EC"/>
               </w:rPr>
-              <w:t xml:space="preserve">Aplicar conceptos </w:t>
-            </w:r>
-            <w:r>
-              <w:rPr>
-                <w:rFonts w:ascii="Times New Roman" w:eastAsia="Times New Roman" w:hAnsi="Times New Roman"/>
-                <w:lang w:eastAsia="es-EC"/>
-              </w:rPr>
-              <w:t>de beneficios marginal, producción marginal, producto medio, producto total</w:t>
+              <w:t>Aplicar conceptos de beneficios marginal, producción marginal, producto medio, producto total</w:t>
             </w:r>
           </w:p>
         </w:tc>
@@ -2108,14 +2036,7 @@
                 <w:rFonts w:ascii="Times New Roman" w:eastAsia="Times New Roman" w:hAnsi="Times New Roman"/>
                 <w:lang w:eastAsia="es-EC"/>
               </w:rPr>
-              <w:t>Entender que las ciencias económicas exigen y forman un criterio ético para la toma de decisiones empresariales, condición previa para llegar a conclusiones con alta credibilidad, actitud rigurosa que se transfiere a su carácter y responsabilidad profesion</w:t>
-            </w:r>
-            <w:r>
-              <w:rPr>
-                <w:rFonts w:ascii="Times New Roman" w:eastAsia="Times New Roman" w:hAnsi="Times New Roman"/>
-                <w:lang w:eastAsia="es-EC"/>
-              </w:rPr>
-              <w:t xml:space="preserve">al </w:t>
+              <w:t xml:space="preserve">Entender que las ciencias económicas exigen y forman un criterio ético para la toma de decisiones empresariales, condición previa para llegar a conclusiones con alta credibilidad, actitud rigurosa que se transfiere a su carácter y responsabilidad profesional </w:t>
             </w:r>
           </w:p>
         </w:tc>
@@ -2278,7 +2199,7 @@
                 <w:szCs w:val="20"/>
                 <w:lang w:eastAsia="es-EC"/>
               </w:rPr>
-              <w:t xml:space="preserve">Impacto en la Gestión Empresarial y en el contexto </w:t>
+              <w:t xml:space="preserve">Impacto en la Gestión </w:t>
             </w:r>
             <w:r>
               <w:rPr>
@@ -2287,7 +2208,7 @@
                 <w:lang w:eastAsia="es-EC"/>
               </w:rPr>
               <w:lastRenderedPageBreak/>
-              <w:t>social</w:t>
+              <w:t>Empresarial y en el contexto social</w:t>
             </w:r>
           </w:p>
         </w:tc>
@@ -2332,6 +2253,7 @@
                 <w:b/>
                 <w:lang w:eastAsia="es-EC"/>
               </w:rPr>
+              <w:lastRenderedPageBreak/>
               <w:t xml:space="preserve">         alta</w:t>
             </w:r>
           </w:p>
@@ -2364,22 +2286,16 @@
                 <w:rFonts w:ascii="Times New Roman" w:eastAsia="Times New Roman" w:hAnsi="Times New Roman"/>
                 <w:lang w:eastAsia="es-EC"/>
               </w:rPr>
-              <w:t xml:space="preserve">Aplicar los conocimientos sobre </w:t>
+              <w:lastRenderedPageBreak/>
+              <w:t xml:space="preserve">Aplicar los conocimientos sobre economía </w:t>
             </w:r>
             <w:r>
               <w:rPr>
                 <w:rFonts w:ascii="Times New Roman" w:eastAsia="Times New Roman" w:hAnsi="Times New Roman"/>
                 <w:lang w:eastAsia="es-EC"/>
               </w:rPr>
-              <w:t xml:space="preserve">economía para contribuir a una solución eficiente y </w:t>
-            </w:r>
-            <w:r>
-              <w:rPr>
-                <w:rFonts w:ascii="Times New Roman" w:eastAsia="Times New Roman" w:hAnsi="Times New Roman"/>
-                <w:lang w:eastAsia="es-EC"/>
-              </w:rPr>
               <w:lastRenderedPageBreak/>
-              <w:t>eficaz en la toma de decisiones</w:t>
+              <w:t>para contribuir a una solución eficiente y eficaz en la toma de decisiones</w:t>
             </w:r>
           </w:p>
         </w:tc>
@@ -2876,14 +2792,7 @@
                 <w:rFonts w:ascii="Times New Roman" w:eastAsia="Times New Roman" w:hAnsi="Times New Roman"/>
                 <w:lang w:eastAsia="es-EC"/>
               </w:rPr>
-              <w:t xml:space="preserve">Trabajar </w:t>
-            </w:r>
-            <w:r>
-              <w:rPr>
-                <w:rFonts w:ascii="Times New Roman" w:eastAsia="Times New Roman" w:hAnsi="Times New Roman"/>
-                <w:lang w:eastAsia="es-EC"/>
-              </w:rPr>
-              <w:t>en grupos y recopilar datos que faciliten el diagnóstico, la planificación y elaboración de proyectos.</w:t>
+              <w:t>Trabajar en grupos y recopilar datos que faciliten el diagnóstico, la planificación y elaboración de proyectos.</w:t>
             </w:r>
           </w:p>
         </w:tc>
@@ -2932,10 +2841,7 @@
         <w:jc w:val="both"/>
       </w:pPr>
       <w:r>
-        <w:t xml:space="preserve">Proyecto No. 2: </w:t>
-      </w:r>
-      <w:r>
-        <w:t>Crear un proyecto con tablas y gráficos dinámicos en Excel.</w:t>
+        <w:t>Proyecto No. 2: Crear un proyecto con tablas y gráficos dinámicos en Excel.</w:t>
       </w:r>
     </w:p>
     <w:p>
@@ -3011,16 +2917,7 @@
           <w:sz w:val="24"/>
           <w:szCs w:val="24"/>
         </w:rPr>
-        <w:t xml:space="preserve">4.1 Estructura de la </w:t>
-      </w:r>
-      <w:r>
-        <w:rPr>
-          <w:rFonts w:ascii="Times New Roman" w:hAnsi="Times New Roman" w:cs="Times New Roman"/>
-          <w:b/>
-          <w:sz w:val="24"/>
-          <w:szCs w:val="24"/>
-        </w:rPr>
-        <w:t>asignatura por unidades:</w:t>
+        <w:t>4.1 Estructura de la asignatura por unidades:</w:t>
       </w:r>
     </w:p>
     <w:p>
@@ -3310,7 +3207,6 @@
                                 </w:rPr>
                                 <w:t xml:space="preserve">OFIMÁTICA APLICADA A LA ADMINISTRACIÓN: </w:t>
                               </w:r>
-                              <w:proofErr w:type="spellStart"/>
                               <w:r>
                                 <w:rPr>
                                   <w:rFonts w:ascii="Arial" w:hAnsi="Arial" w:cs="Arial"/>
@@ -3320,19 +3216,7 @@
                                   <w:szCs w:val="20"/>
                                   <w:lang w:val="es-ES"/>
                                 </w:rPr>
-                                <w:t>Intro</w:t>
-                              </w:r>
-                              <w:proofErr w:type="spellEnd"/>
-                              <w:r>
-                                <w:rPr>
-                                  <w:rFonts w:ascii="Arial" w:hAnsi="Arial" w:cs="Arial"/>
-                                  <w:b/>
-                                  <w:color w:val="000000"/>
-                                  <w:sz w:val="20"/>
-                                  <w:szCs w:val="20"/>
-                                  <w:lang w:val="es-ES"/>
-                                </w:rPr>
-                                <w:t xml:space="preserve">, Datos, formato condicional y formulas. </w:t>
+                                <w:t xml:space="preserve">Intro, Datos, formato condicional y formulas. </w:t>
                               </w:r>
                             </w:p>
                           </w:tc>
@@ -3476,16 +3360,7 @@
                 <w:szCs w:val="20"/>
                 <w:lang w:val="es-ES"/>
               </w:rPr>
-              <w:t xml:space="preserve">1.- Creación y manipulación de hojas </w:t>
-            </w:r>
-            <w:r>
-              <w:rPr>
-                <w:rFonts w:ascii="Cambria" w:hAnsi="Cambria" w:cs="Cambria"/>
-                <w:sz w:val="20"/>
-                <w:szCs w:val="20"/>
-                <w:lang w:val="es-ES"/>
-              </w:rPr>
-              <w:t>de cálculo para la gestión y automatización de procedimientos básicos empresariales.</w:t>
+              <w:t>1.- Creación y manipulación de hojas de cálculo para la gestión y automatización de procedimientos básicos empresariales.</w:t>
             </w:r>
           </w:p>
           <w:p>
@@ -4097,42 +3972,7 @@
                       <w:szCs w:val="24"/>
                       <w:lang w:val="es-ES"/>
                     </w:rPr>
-                    <w:t xml:space="preserve"> </w:t>
-                  </w:r>
-                  <w:r>
-                    <w:rPr>
-                      <w:rFonts w:ascii="Times New Roman" w:hAnsi="Times New Roman" w:cs="Times New Roman"/>
-                      <w:b/>
-                      <w:color w:val="000000"/>
-                      <w:sz w:val="24"/>
-                      <w:szCs w:val="24"/>
-                      <w:lang w:val="es-ES"/>
-                    </w:rPr>
-                    <w:t xml:space="preserve">Tablas y gráficos dinámicos, </w:t>
-                  </w:r>
-                  <w:proofErr w:type="spellStart"/>
-                  <w:r>
-                    <w:rPr>
-                      <w:rFonts w:ascii="Times New Roman" w:hAnsi="Times New Roman" w:cs="Times New Roman"/>
-                      <w:b/>
-                      <w:color w:val="000000"/>
-                      <w:sz w:val="24"/>
-                      <w:szCs w:val="24"/>
-                      <w:lang w:val="es-ES"/>
-                    </w:rPr>
-                    <w:t>Power</w:t>
-                  </w:r>
-                  <w:proofErr w:type="spellEnd"/>
-                  <w:r>
-                    <w:rPr>
-                      <w:rFonts w:ascii="Times New Roman" w:hAnsi="Times New Roman" w:cs="Times New Roman"/>
-                      <w:b/>
-                      <w:color w:val="000000"/>
-                      <w:sz w:val="24"/>
-                      <w:szCs w:val="24"/>
-                      <w:lang w:val="es-ES"/>
-                    </w:rPr>
-                    <w:t xml:space="preserve"> Point. </w:t>
+                    <w:t xml:space="preserve"> Tablas y gráficos dinámicos, Power Point. </w:t>
                   </w:r>
                 </w:p>
               </w:tc>
@@ -4192,27 +4032,7 @@
                 <w:szCs w:val="20"/>
                 <w:lang w:val="es-ES"/>
               </w:rPr>
-              <w:t xml:space="preserve">Saber cómo presentarse de una manera profesional tanto en el ámbito profesional como laboral, mediante la herramienta </w:t>
-            </w:r>
-            <w:proofErr w:type="spellStart"/>
-            <w:r>
-              <w:rPr>
-                <w:rFonts w:ascii="Cambria" w:hAnsi="Cambria" w:cs="Cambria"/>
-                <w:sz w:val="20"/>
-                <w:szCs w:val="20"/>
-                <w:lang w:val="es-ES"/>
-              </w:rPr>
-              <w:t>Power</w:t>
-            </w:r>
-            <w:proofErr w:type="spellEnd"/>
-            <w:r>
-              <w:rPr>
-                <w:rFonts w:ascii="Cambria" w:hAnsi="Cambria" w:cs="Cambria"/>
-                <w:sz w:val="20"/>
-                <w:szCs w:val="20"/>
-                <w:lang w:val="es-ES"/>
-              </w:rPr>
-              <w:t xml:space="preserve"> Point</w:t>
+              <w:t>Saber cómo presentarse de una manera profesional tanto en el ámbito profesional como laboral, mediante la herramienta Power Point</w:t>
             </w:r>
           </w:p>
         </w:tc>
@@ -4247,36 +4067,7 @@
                 <w:szCs w:val="20"/>
                 <w:lang w:val="es-ES"/>
               </w:rPr>
-              <w:t xml:space="preserve">1.- Conocer todas las funcionalidades de </w:t>
-            </w:r>
-            <w:proofErr w:type="spellStart"/>
-            <w:r>
-              <w:rPr>
-                <w:rFonts w:ascii="Cambria" w:hAnsi="Cambria" w:cs="Cambria"/>
-                <w:sz w:val="20"/>
-                <w:szCs w:val="20"/>
-                <w:lang w:val="es-ES"/>
-              </w:rPr>
-              <w:t>Power</w:t>
-            </w:r>
-            <w:proofErr w:type="spellEnd"/>
-            <w:r>
-              <w:rPr>
-                <w:rFonts w:ascii="Cambria" w:hAnsi="Cambria" w:cs="Cambria"/>
-                <w:sz w:val="20"/>
-                <w:szCs w:val="20"/>
-                <w:lang w:val="es-ES"/>
-              </w:rPr>
-              <w:t xml:space="preserve"> Point para presentaciones prof</w:t>
-            </w:r>
-            <w:r>
-              <w:rPr>
-                <w:rFonts w:ascii="Cambria" w:hAnsi="Cambria" w:cs="Cambria"/>
-                <w:sz w:val="20"/>
-                <w:szCs w:val="20"/>
-                <w:lang w:val="es-ES"/>
-              </w:rPr>
-              <w:t xml:space="preserve">esionales. </w:t>
+              <w:t xml:space="preserve">1.- Conocer todas las funcionalidades de Power Point para presentaciones profesionales. </w:t>
             </w:r>
           </w:p>
         </w:tc>
@@ -4401,31 +4192,7 @@
                 <w:szCs w:val="20"/>
                 <w:lang w:val="es-ES"/>
               </w:rPr>
-              <w:t xml:space="preserve"> </w:t>
-            </w:r>
-            <w:proofErr w:type="spellStart"/>
-            <w:r>
-              <w:rPr>
-                <w:rFonts w:ascii="Arial" w:hAnsi="Arial" w:cs="Arial"/>
-                <w:b/>
-                <w:color w:val="000000"/>
-                <w:sz w:val="20"/>
-                <w:szCs w:val="20"/>
-                <w:lang w:val="es-ES"/>
-              </w:rPr>
-              <w:t>Intro</w:t>
-            </w:r>
-            <w:proofErr w:type="spellEnd"/>
-            <w:r>
-              <w:rPr>
-                <w:rFonts w:ascii="Arial" w:hAnsi="Arial" w:cs="Arial"/>
-                <w:b/>
-                <w:color w:val="000000"/>
-                <w:sz w:val="20"/>
-                <w:szCs w:val="20"/>
-                <w:lang w:val="es-ES"/>
-              </w:rPr>
-              <w:t>, Datos, formato condicional y formulas.</w:t>
+              <w:t xml:space="preserve"> Intro, Datos, formato condicional y formulas.</w:t>
             </w:r>
           </w:p>
         </w:tc>
@@ -4949,16 +4716,7 @@
                 <w:szCs w:val="20"/>
                 <w:lang w:val="es-ES"/>
               </w:rPr>
-              <w:t xml:space="preserve">- </w:t>
-            </w:r>
-            <w:r>
-              <w:rPr>
-                <w:rFonts w:ascii="Cambria" w:hAnsi="Cambria" w:cs="Cambria"/>
-                <w:sz w:val="20"/>
-                <w:szCs w:val="20"/>
-                <w:lang w:val="es-ES"/>
-              </w:rPr>
-              <w:t>Laboratorio</w:t>
+              <w:t>- Laboratorio</w:t>
             </w:r>
           </w:p>
           <w:p>
@@ -5213,16 +4971,7 @@
                 <w:lang w:val="es-ES"/>
               </w:rPr>
               <w:lastRenderedPageBreak/>
-              <w:t xml:space="preserve">e Inferiores, Escalas de Color y Resaltar </w:t>
-            </w:r>
-            <w:r>
-              <w:rPr>
-                <w:rFonts w:ascii="Cambria" w:hAnsi="Cambria" w:cs="Cambria"/>
-                <w:sz w:val="20"/>
-                <w:szCs w:val="20"/>
-                <w:lang w:val="es-ES"/>
-              </w:rPr>
-              <w:t>Reglas de Celda</w:t>
+              <w:t>e Inferiores, Escalas de Color y Resaltar Reglas de Celda</w:t>
             </w:r>
           </w:p>
         </w:tc>
@@ -6238,16 +5987,7 @@
                 <w:szCs w:val="20"/>
                 <w:lang w:val="es-ES"/>
               </w:rPr>
-              <w:t>2.1.2 Funciones</w:t>
-            </w:r>
-            <w:r>
-              <w:rPr>
-                <w:rFonts w:ascii="Cambria" w:hAnsi="Cambria" w:cs="Cambria"/>
-                <w:sz w:val="20"/>
-                <w:szCs w:val="20"/>
-                <w:lang w:val="es-ES"/>
-              </w:rPr>
-              <w:t xml:space="preserve"> Financieras</w:t>
+              <w:t>2.1.2 Funciones Financieras</w:t>
             </w:r>
           </w:p>
         </w:tc>
@@ -6741,16 +6481,7 @@
                 <w:szCs w:val="20"/>
                 <w:lang w:val="es-ES"/>
               </w:rPr>
-              <w:t xml:space="preserve">2.3.1 Elementos básicos para creación de </w:t>
-            </w:r>
-            <w:r>
-              <w:rPr>
-                <w:rFonts w:ascii="Cambria" w:hAnsi="Cambria" w:cs="Cambria"/>
-                <w:sz w:val="20"/>
-                <w:szCs w:val="20"/>
-                <w:lang w:val="es-ES"/>
-              </w:rPr>
-              <w:t>gráficos.</w:t>
+              <w:t>2.3.1 Elementos básicos para creación de gráficos.</w:t>
             </w:r>
           </w:p>
           <w:p>
@@ -7503,16 +7234,7 @@
                 <w:szCs w:val="20"/>
                 <w:lang w:val="es-ES"/>
               </w:rPr>
-              <w:t xml:space="preserve">3.1.1 Cuando es </w:t>
-            </w:r>
-            <w:r>
-              <w:rPr>
-                <w:rFonts w:ascii="Cambria" w:hAnsi="Cambria" w:cs="Cambria"/>
-                <w:sz w:val="20"/>
-                <w:szCs w:val="20"/>
-                <w:lang w:val="es-ES"/>
-              </w:rPr>
-              <w:t>útil la validación</w:t>
+              <w:t>3.1.1 Cuando es útil la validación</w:t>
             </w:r>
           </w:p>
           <w:p>
@@ -8130,16 +7852,7 @@
                 <w:szCs w:val="20"/>
                 <w:lang w:val="es-EC"/>
               </w:rPr>
-              <w:t xml:space="preserve">20 al 25 de </w:t>
-            </w:r>
-            <w:r>
-              <w:rPr>
-                <w:rFonts w:ascii="Times New Roman" w:hAnsi="Times New Roman" w:cs="Times New Roman"/>
-                <w:sz w:val="20"/>
-                <w:szCs w:val="20"/>
-                <w:lang w:val="es-EC"/>
-              </w:rPr>
-              <w:t>julio del 2015</w:t>
+              <w:t>20 al 25 de julio del 2015</w:t>
             </w:r>
           </w:p>
         </w:tc>
@@ -8447,16 +8160,7 @@
                 <w:szCs w:val="20"/>
                 <w:lang w:val="es-ES"/>
               </w:rPr>
-              <w:t xml:space="preserve">3.4.1 Proteger o </w:t>
-            </w:r>
-            <w:r>
-              <w:rPr>
-                <w:rFonts w:ascii="Cambria" w:hAnsi="Cambria" w:cs="Cambria"/>
-                <w:sz w:val="20"/>
-                <w:szCs w:val="20"/>
-                <w:lang w:val="es-ES"/>
-              </w:rPr>
-              <w:t>Desproteger un libro de Excel</w:t>
+              <w:t>3.4.1 Proteger o Desproteger un libro de Excel</w:t>
             </w:r>
           </w:p>
           <w:p>
@@ -8622,31 +8326,7 @@
                 <w:szCs w:val="24"/>
                 <w:lang w:val="es-ES"/>
               </w:rPr>
-              <w:t xml:space="preserve">Tablas y gráficos dinámicos, </w:t>
-            </w:r>
-            <w:proofErr w:type="spellStart"/>
-            <w:r>
-              <w:rPr>
-                <w:rFonts w:ascii="Times New Roman" w:hAnsi="Times New Roman" w:cs="Times New Roman"/>
-                <w:b/>
-                <w:color w:val="000000"/>
-                <w:sz w:val="24"/>
-                <w:szCs w:val="24"/>
-                <w:lang w:val="es-ES"/>
-              </w:rPr>
-              <w:t>Power</w:t>
-            </w:r>
-            <w:proofErr w:type="spellEnd"/>
-            <w:r>
-              <w:rPr>
-                <w:rFonts w:ascii="Times New Roman" w:hAnsi="Times New Roman" w:cs="Times New Roman"/>
-                <w:b/>
-                <w:color w:val="000000"/>
-                <w:sz w:val="24"/>
-                <w:szCs w:val="24"/>
-                <w:lang w:val="es-ES"/>
-              </w:rPr>
-              <w:t xml:space="preserve"> Point.</w:t>
+              <w:t>Tablas y gráficos dinámicos, Power Point.</w:t>
             </w:r>
           </w:p>
         </w:tc>
@@ -8987,17 +8667,8 @@
                 <w:szCs w:val="20"/>
                 <w:lang w:val="es-EC"/>
               </w:rPr>
-              <w:t xml:space="preserve">10 al 15 de </w:t>
-            </w:r>
-            <w:r>
-              <w:rPr>
-                <w:rFonts w:ascii="Times New Roman" w:hAnsi="Times New Roman" w:cs="Times New Roman"/>
-                <w:sz w:val="20"/>
-                <w:szCs w:val="20"/>
-                <w:lang w:val="es-EC"/>
-              </w:rPr>
               <w:lastRenderedPageBreak/>
-              <w:t>agosto del 2015</w:t>
+              <w:t>10 al 15 de agosto del 2015</w:t>
             </w:r>
           </w:p>
         </w:tc>
@@ -9033,27 +8704,7 @@
                 <w:lang w:val="es-EC"/>
               </w:rPr>
               <w:lastRenderedPageBreak/>
-              <w:t xml:space="preserve">4.2 </w:t>
-            </w:r>
-            <w:proofErr w:type="spellStart"/>
-            <w:r>
-              <w:rPr>
-                <w:rFonts w:ascii="Times New Roman" w:hAnsi="Times New Roman" w:cs="Times New Roman"/>
-                <w:sz w:val="20"/>
-                <w:szCs w:val="20"/>
-                <w:lang w:val="es-EC"/>
-              </w:rPr>
-              <w:t>Power</w:t>
-            </w:r>
-            <w:proofErr w:type="spellEnd"/>
-            <w:r>
-              <w:rPr>
-                <w:rFonts w:ascii="Times New Roman" w:hAnsi="Times New Roman" w:cs="Times New Roman"/>
-                <w:sz w:val="20"/>
-                <w:szCs w:val="20"/>
-                <w:lang w:val="es-EC"/>
-              </w:rPr>
-              <w:t xml:space="preserve"> Point I</w:t>
+              <w:t>4.2 Power Point I</w:t>
             </w:r>
           </w:p>
         </w:tc>
@@ -9108,19 +8759,8 @@
                 <w:szCs w:val="20"/>
                 <w:lang w:val="es-ES"/>
               </w:rPr>
-              <w:t>4.2.2 Crear una Presentación</w:t>
-            </w:r>
-          </w:p>
-          <w:p>
-            <w:pPr>
-              <w:spacing w:after="0"/>
-              <w:rPr>
-                <w:rFonts w:ascii="Cambria" w:hAnsi="Cambria" w:cs="Cambria"/>
-                <w:sz w:val="20"/>
-                <w:szCs w:val="20"/>
-                <w:lang w:val="es-ES"/>
-              </w:rPr>
-            </w:pPr>
+              <w:t xml:space="preserve">4.2.2 Crear una </w:t>
+            </w:r>
             <w:r>
               <w:rPr>
                 <w:rFonts w:ascii="Cambria" w:hAnsi="Cambria" w:cs="Cambria"/>
@@ -9129,6 +8769,26 @@
                 <w:lang w:val="es-ES"/>
               </w:rPr>
               <w:lastRenderedPageBreak/>
+              <w:t>Presentación</w:t>
+            </w:r>
+          </w:p>
+          <w:p>
+            <w:pPr>
+              <w:spacing w:after="0"/>
+              <w:rPr>
+                <w:rFonts w:ascii="Cambria" w:hAnsi="Cambria" w:cs="Cambria"/>
+                <w:sz w:val="20"/>
+                <w:szCs w:val="20"/>
+                <w:lang w:val="es-ES"/>
+              </w:rPr>
+            </w:pPr>
+            <w:r>
+              <w:rPr>
+                <w:rFonts w:ascii="Cambria" w:hAnsi="Cambria" w:cs="Cambria"/>
+                <w:sz w:val="20"/>
+                <w:szCs w:val="20"/>
+                <w:lang w:val="es-ES"/>
+              </w:rPr>
               <w:t>4.2.3 Guardar una Presentación</w:t>
             </w:r>
           </w:p>
@@ -9149,16 +8809,7 @@
                 <w:szCs w:val="20"/>
                 <w:lang w:val="es-ES"/>
               </w:rPr>
-              <w:t>4.2.4</w:t>
-            </w:r>
-            <w:r>
-              <w:rPr>
-                <w:rFonts w:ascii="Cambria" w:hAnsi="Cambria" w:cs="Cambria"/>
-                <w:sz w:val="20"/>
-                <w:szCs w:val="20"/>
-                <w:lang w:val="es-ES"/>
-              </w:rPr>
-              <w:t xml:space="preserve"> Abrir una Presentación</w:t>
+              <w:t>4.2.4 Abrir una Presentación</w:t>
             </w:r>
           </w:p>
           <w:p>
@@ -9354,27 +9005,7 @@
                 <w:szCs w:val="20"/>
                 <w:lang w:val="es-EC"/>
               </w:rPr>
-              <w:t xml:space="preserve">4.3 </w:t>
-            </w:r>
-            <w:proofErr w:type="spellStart"/>
-            <w:r>
-              <w:rPr>
-                <w:rFonts w:ascii="Times New Roman" w:hAnsi="Times New Roman" w:cs="Times New Roman"/>
-                <w:sz w:val="20"/>
-                <w:szCs w:val="20"/>
-                <w:lang w:val="es-EC"/>
-              </w:rPr>
-              <w:t>Power</w:t>
-            </w:r>
-            <w:proofErr w:type="spellEnd"/>
-            <w:r>
-              <w:rPr>
-                <w:rFonts w:ascii="Times New Roman" w:hAnsi="Times New Roman" w:cs="Times New Roman"/>
-                <w:sz w:val="20"/>
-                <w:szCs w:val="20"/>
-                <w:lang w:val="es-EC"/>
-              </w:rPr>
-              <w:t xml:space="preserve"> Point II</w:t>
+              <w:t>4.3 Power Point II</w:t>
             </w:r>
           </w:p>
         </w:tc>
@@ -9672,27 +9303,7 @@
                 <w:szCs w:val="20"/>
                 <w:lang w:val="es-EC"/>
               </w:rPr>
-              <w:t xml:space="preserve">4.4 </w:t>
-            </w:r>
-            <w:proofErr w:type="spellStart"/>
-            <w:r>
-              <w:rPr>
-                <w:rFonts w:ascii="Times New Roman" w:hAnsi="Times New Roman" w:cs="Times New Roman"/>
-                <w:sz w:val="20"/>
-                <w:szCs w:val="20"/>
-                <w:lang w:val="es-EC"/>
-              </w:rPr>
-              <w:t>Power</w:t>
-            </w:r>
-            <w:proofErr w:type="spellEnd"/>
-            <w:r>
-              <w:rPr>
-                <w:rFonts w:ascii="Times New Roman" w:hAnsi="Times New Roman" w:cs="Times New Roman"/>
-                <w:sz w:val="20"/>
-                <w:szCs w:val="20"/>
-                <w:lang w:val="es-EC"/>
-              </w:rPr>
-              <w:t xml:space="preserve"> Point III</w:t>
+              <w:t>4.4 Power Point III</w:t>
             </w:r>
           </w:p>
         </w:tc>
@@ -9930,16 +9541,7 @@
                 <w:szCs w:val="20"/>
                 <w:lang w:val="es-EC"/>
               </w:rPr>
-              <w:t>31 agosto al 5</w:t>
-            </w:r>
-            <w:r>
-              <w:rPr>
-                <w:rFonts w:ascii="Times New Roman" w:hAnsi="Times New Roman" w:cs="Times New Roman"/>
-                <w:sz w:val="20"/>
-                <w:szCs w:val="20"/>
-                <w:lang w:val="es-EC"/>
-              </w:rPr>
-              <w:t xml:space="preserve"> de septiembre</w:t>
+              <w:t>31 agosto al 5 de septiembre</w:t>
             </w:r>
           </w:p>
         </w:tc>
@@ -10183,45 +9785,7 @@
           <w:szCs w:val="24"/>
           <w:lang w:val="es-ES"/>
         </w:rPr>
-        <w:t xml:space="preserve">En la estructura </w:t>
-      </w:r>
-      <w:r>
-        <w:rPr>
-          <w:b w:val="0"/>
-          <w:bCs/>
-          <w:szCs w:val="24"/>
-          <w:lang w:val="es-ES"/>
-        </w:rPr>
-        <w:t>por temas ya se enunciaron las estrategias, sin embargo es conveniente que en este punto el docente explique de manera detallada la metodología de trabajo en los tipos o formas de clase que utilizará. También deberá explicar los medios de enseñanza (recurs</w:t>
-      </w:r>
-      <w:r>
-        <w:rPr>
-          <w:b w:val="0"/>
-          <w:bCs/>
-          <w:szCs w:val="24"/>
-          <w:lang w:val="es-ES"/>
-        </w:rPr>
-        <w:t xml:space="preserve">os, uso de </w:t>
-      </w:r>
-      <w:proofErr w:type="spellStart"/>
-      <w:r>
-        <w:rPr>
-          <w:b w:val="0"/>
-          <w:bCs/>
-          <w:szCs w:val="24"/>
-          <w:lang w:val="es-ES"/>
-        </w:rPr>
-        <w:t>tic´s</w:t>
-      </w:r>
-      <w:proofErr w:type="spellEnd"/>
-      <w:r>
-        <w:rPr>
-          <w:b w:val="0"/>
-          <w:bCs/>
-          <w:szCs w:val="24"/>
-          <w:lang w:val="es-ES"/>
-        </w:rPr>
-        <w:t>, etc.)</w:t>
+        <w:t>En la estructura por temas ya se enunciaron las estrategias, sin embargo es conveniente que en este punto el docente explique de manera detallada la metodología de trabajo en los tipos o formas de clase que utilizará. También deberá explicar los medios de enseñanza (recursos, uso de tic´s, etc.)</w:t>
       </w:r>
     </w:p>
     <w:p>
@@ -10255,19 +9819,7 @@
           <w:sz w:val="24"/>
           <w:szCs w:val="24"/>
         </w:rPr>
-        <w:t xml:space="preserve">5.1. </w:t>
-      </w:r>
-      <w:bookmarkStart w:id="0" w:name="_GoBack"/>
-      <w:bookmarkEnd w:id="0"/>
-      <w:r>
-        <w:rPr>
-          <w:rFonts w:ascii="Times New Roman" w:hAnsi="Times New Roman" w:cs="Times New Roman"/>
-          <w:b/>
-          <w:bCs/>
-          <w:sz w:val="24"/>
-          <w:szCs w:val="24"/>
-        </w:rPr>
-        <w:t>Métodos de enseñanza</w:t>
+        <w:t>5.1. Métodos de enseñanza</w:t>
       </w:r>
     </w:p>
     <w:p>
@@ -10315,6 +9867,7 @@
           <w:szCs w:val="24"/>
           <w:lang w:val="es-ES"/>
         </w:rPr>
+        <w:lastRenderedPageBreak/>
         <w:t>Clases magistrales</w:t>
       </w:r>
       <w:r>
@@ -10324,16 +9877,7 @@
           <w:szCs w:val="24"/>
           <w:lang w:val="es-ES"/>
         </w:rPr>
-        <w:t>, donde se expondrán los temas de manera teórica lógicamente estructurada, explicación de ejemplos, presentación de</w:t>
-      </w:r>
-      <w:r>
-        <w:rPr>
-          <w:b w:val="0"/>
-          <w:bCs/>
-          <w:szCs w:val="24"/>
-          <w:lang w:val="es-ES"/>
-        </w:rPr>
-        <w:t xml:space="preserve"> experiencias y demostraciones que generen ideas propias de los participantes.</w:t>
+        <w:t>, donde se expondrán los temas de manera teórica lógicamente estructurada, explicación de ejemplos, presentación de experiencias y demostraciones que generen ideas propias de los participantes.</w:t>
       </w:r>
     </w:p>
     <w:p>
@@ -10360,7 +9904,6 @@
           <w:szCs w:val="24"/>
           <w:lang w:val="es-ES"/>
         </w:rPr>
-        <w:lastRenderedPageBreak/>
         <w:t>Trabajo en grupo</w:t>
       </w:r>
       <w:r>
@@ -10370,16 +9913,7 @@
           <w:szCs w:val="24"/>
           <w:lang w:val="es-ES"/>
         </w:rPr>
-        <w:t>, para elaborar los elementos de la literatura científica (fichas, citas y referencias bibliográficas), como recurso operativo para elaborar el documento científ</w:t>
-      </w:r>
-      <w:r>
-        <w:rPr>
-          <w:b w:val="0"/>
-          <w:bCs/>
-          <w:szCs w:val="24"/>
-          <w:lang w:val="es-ES"/>
-        </w:rPr>
-        <w:t>ico.</w:t>
+        <w:t>, para elaborar los elementos de la literatura científica (fichas, citas y referencias bibliográficas), como recurso operativo para elaborar el documento científico.</w:t>
       </w:r>
     </w:p>
     <w:p>
@@ -10405,16 +9939,7 @@
           <w:szCs w:val="24"/>
           <w:lang w:val="es-ES"/>
         </w:rPr>
-        <w:t xml:space="preserve">Trabajo autónomo u horas no </w:t>
-      </w:r>
-      <w:proofErr w:type="spellStart"/>
-      <w:r>
-        <w:rPr>
-          <w:bCs/>
-          <w:szCs w:val="24"/>
-          <w:lang w:val="es-ES"/>
-        </w:rPr>
-        <w:t>presenciales</w:t>
+        <w:t>Trabajo autónomo u horas no presenciales</w:t>
       </w:r>
       <w:r>
         <w:rPr>
@@ -10431,16 +9956,7 @@
           <w:szCs w:val="24"/>
           <w:lang w:val="es-ES"/>
         </w:rPr>
-        <w:t>que</w:t>
-      </w:r>
-      <w:proofErr w:type="spellEnd"/>
-      <w:r>
-        <w:rPr>
-          <w:b w:val="0"/>
-          <w:szCs w:val="24"/>
-          <w:lang w:val="es-ES"/>
-        </w:rPr>
-        <w:t xml:space="preserve"> </w:t>
+        <w:t xml:space="preserve">que </w:t>
       </w:r>
       <w:r>
         <w:rPr>
@@ -10608,15 +10124,7 @@
           <w:sz w:val="24"/>
           <w:szCs w:val="24"/>
         </w:rPr>
-        <w:t>os alumnos asistirán a clase con el material guía (libro) adelantando la lectura del tema de clase de acuerdo a la instrucción previa del docente, sobre los puntos sobresalientes o trascendentales que se van a exponer. De estos análisis saldrán los trabajo</w:t>
-      </w:r>
-      <w:r>
-        <w:rPr>
-          <w:rFonts w:ascii="Times New Roman" w:hAnsi="Times New Roman" w:cs="Times New Roman"/>
-          <w:sz w:val="24"/>
-          <w:szCs w:val="24"/>
-        </w:rPr>
-        <w:t xml:space="preserve">s bibliográficos que deberán desarrollar y entregar posteriormente. </w:t>
+        <w:t xml:space="preserve">os alumnos asistirán a clase con el material guía (libro) adelantando la lectura del tema de clase de acuerdo a la instrucción previa del docente, sobre los puntos sobresalientes o trascendentales que se van a exponer. De estos análisis saldrán los trabajos bibliográficos que deberán desarrollar y entregar posteriormente. </w:t>
       </w:r>
     </w:p>
     <w:p>
@@ -10773,36 +10281,7 @@
           <w:szCs w:val="24"/>
           <w:lang w:val="es-ES"/>
         </w:rPr>
-        <w:t>Equ</w:t>
-      </w:r>
-      <w:r>
-        <w:rPr>
-          <w:rFonts w:ascii="Times New Roman" w:hAnsi="Times New Roman" w:cs="Times New Roman"/>
-          <w:sz w:val="24"/>
-          <w:szCs w:val="24"/>
-          <w:lang w:val="es-ES"/>
-        </w:rPr>
-        <w:t xml:space="preserve">ipo de proyección multimedia y material académico en </w:t>
-      </w:r>
-      <w:proofErr w:type="spellStart"/>
-      <w:r>
-        <w:rPr>
-          <w:rFonts w:ascii="Times New Roman" w:hAnsi="Times New Roman" w:cs="Times New Roman"/>
-          <w:sz w:val="24"/>
-          <w:szCs w:val="24"/>
-          <w:lang w:val="es-ES"/>
-        </w:rPr>
-        <w:t>Power</w:t>
-      </w:r>
-      <w:proofErr w:type="spellEnd"/>
-      <w:r>
-        <w:rPr>
-          <w:rFonts w:ascii="Times New Roman" w:hAnsi="Times New Roman" w:cs="Times New Roman"/>
-          <w:sz w:val="24"/>
-          <w:szCs w:val="24"/>
-          <w:lang w:val="es-ES"/>
-        </w:rPr>
-        <w:t xml:space="preserve"> Point.</w:t>
+        <w:t>Equipo de proyección multimedia y material académico en Power Point.</w:t>
       </w:r>
     </w:p>
     <w:p>
@@ -10943,43 +10422,19 @@
           <w:sz w:val="24"/>
           <w:szCs w:val="24"/>
         </w:rPr>
-        <w:t>Los alumnos llevarán una evidencia del avance ac</w:t>
-      </w:r>
-      <w:r>
-        <w:rPr>
-          <w:rFonts w:ascii="Times New Roman" w:hAnsi="Times New Roman" w:cs="Times New Roman"/>
-          <w:sz w:val="24"/>
-          <w:szCs w:val="24"/>
-        </w:rPr>
-        <w:t>adémico que se denominará Portafolio de la Asignatura. Este comprende la producción realizada en el desarrollo de la asignatura.</w:t>
+        <w:t>Los alumnos llevarán una evidencia del avance académico que se denominará Portafolio de la Asignatura. Este comprende la producción realizada en el desarrollo de la asignatura.</w:t>
       </w:r>
     </w:p>
     <w:p>
       <w:pPr>
         <w:spacing w:before="120"/>
-        <w:jc w:val="both"/>
         <w:rPr>
           <w:rFonts w:ascii="Times New Roman" w:hAnsi="Times New Roman" w:cs="Times New Roman"/>
-          <w:sz w:val="24"/>
-          <w:szCs w:val="24"/>
-        </w:rPr>
-      </w:pPr>
-      <w:r>
-        <w:rPr>
-          <w:rFonts w:ascii="Times New Roman" w:hAnsi="Times New Roman" w:cs="Times New Roman"/>
-          <w:sz w:val="24"/>
-          <w:szCs w:val="24"/>
-        </w:rPr>
-        <w:t>El mejor portafolio será seleccionado por el profesor para entregar al CEPYCA. Al portafolio se le agregará los exámenes finale</w:t>
-      </w:r>
-      <w:r>
-        <w:rPr>
-          <w:rFonts w:ascii="Times New Roman" w:hAnsi="Times New Roman" w:cs="Times New Roman"/>
-          <w:sz w:val="24"/>
-          <w:szCs w:val="24"/>
-        </w:rPr>
-        <w:t xml:space="preserve">s de ambos parciales. </w:t>
-      </w:r>
+          <w:b/>
+          <w:sz w:val="24"/>
+          <w:szCs w:val="24"/>
+        </w:rPr>
+      </w:pPr>
     </w:p>
     <w:p>
       <w:pPr>
@@ -10991,13 +10446,25 @@
           <w:szCs w:val="24"/>
         </w:rPr>
       </w:pPr>
-      <w:r>
+    </w:p>
+    <w:p>
+      <w:pPr>
+        <w:spacing w:before="120"/>
         <w:rPr>
           <w:rFonts w:ascii="Times New Roman" w:hAnsi="Times New Roman" w:cs="Times New Roman"/>
           <w:b/>
           <w:sz w:val="24"/>
           <w:szCs w:val="24"/>
         </w:rPr>
+      </w:pPr>
+      <w:r>
+        <w:rPr>
+          <w:rFonts w:ascii="Times New Roman" w:hAnsi="Times New Roman" w:cs="Times New Roman"/>
+          <w:b/>
+          <w:sz w:val="24"/>
+          <w:szCs w:val="24"/>
+        </w:rPr>
+        <w:lastRenderedPageBreak/>
         <w:t>8. EVALUACIÓN</w:t>
       </w:r>
     </w:p>
@@ -11017,50 +10484,7 @@
           <w:sz w:val="24"/>
           <w:szCs w:val="24"/>
         </w:rPr>
-        <w:t xml:space="preserve">La evaluación será diagnóstica, formativa y </w:t>
-      </w:r>
-      <w:proofErr w:type="spellStart"/>
-      <w:r>
-        <w:rPr>
-          <w:rFonts w:ascii="Times New Roman" w:hAnsi="Times New Roman" w:cs="Times New Roman"/>
-          <w:sz w:val="24"/>
-          <w:szCs w:val="24"/>
-        </w:rPr>
-        <w:t>sumativa</w:t>
-      </w:r>
-      <w:proofErr w:type="spellEnd"/>
-      <w:r>
-        <w:rPr>
-          <w:rFonts w:ascii="Times New Roman" w:hAnsi="Times New Roman" w:cs="Times New Roman"/>
-          <w:sz w:val="24"/>
-          <w:szCs w:val="24"/>
-        </w:rPr>
-        <w:t xml:space="preserve">, considerándolas necesarias y complementarias para una valoración global y objetiva de lo que ocurre en la situación de </w:t>
-      </w:r>
-      <w:r>
-        <w:rPr>
-          <w:rFonts w:ascii="Times New Roman" w:hAnsi="Times New Roman" w:cs="Times New Roman"/>
-          <w:sz w:val="24"/>
-          <w:szCs w:val="24"/>
-        </w:rPr>
-        <w:lastRenderedPageBreak/>
-        <w:t xml:space="preserve">enseñanza y aprendizaje. Los alumnos serán </w:t>
-      </w:r>
-      <w:r>
-        <w:rPr>
-          <w:rFonts w:ascii="Times New Roman" w:hAnsi="Times New Roman" w:cs="Times New Roman"/>
-          <w:sz w:val="24"/>
-          <w:szCs w:val="24"/>
-        </w:rPr>
-        <w:t>evaluados con los siguientes parámetros, considerando que la calificación de los exámenes finales de cada parcial corresponderán al 30% de la valoración total,  el restante 70% se lo debe distribuir de acuerdo a los demás parámetros, utilizando un mínimo d</w:t>
-      </w:r>
-      <w:r>
-        <w:rPr>
-          <w:rFonts w:ascii="Times New Roman" w:hAnsi="Times New Roman" w:cs="Times New Roman"/>
-          <w:sz w:val="24"/>
-          <w:szCs w:val="24"/>
-        </w:rPr>
-        <w:t>e cinco parámetros.</w:t>
+        <w:t>La evaluación será diagnóstica, formativa y sumativa, considerándolas necesarias y complementarias para una valoración global y objetiva de lo que ocurre en la situación de enseñanza y aprendizaje. Los alumnos serán evaluados con los siguientes parámetros, considerando que la calificación de los exámenes finales de cada parcial corresponderán al 30% de la valoración total,  el restante 70% se lo debe distribuir de acuerdo a los demás parámetros, utilizando un mínimo de cinco parámetros.</w:t>
       </w:r>
     </w:p>
     <w:p>
@@ -11120,14 +10544,7 @@
         <w:rPr>
           <w:szCs w:val="24"/>
         </w:rPr>
-        <w:t xml:space="preserve">, determinadas con antelación en las </w:t>
-      </w:r>
-      <w:proofErr w:type="spellStart"/>
-      <w:r>
-        <w:rPr>
-          <w:szCs w:val="24"/>
-        </w:rPr>
-        <w:t>clases.</w:t>
+        <w:t>, determinadas con antelación en las clases.</w:t>
       </w:r>
       <w:r>
         <w:rPr>
@@ -11135,23 +10552,29 @@
           <w:szCs w:val="24"/>
           <w:lang w:val="es-MX"/>
         </w:rPr>
-        <w:t>Presentación</w:t>
-      </w:r>
-      <w:proofErr w:type="spellEnd"/>
+        <w:t>Presentación de informes escritos</w:t>
+      </w:r>
+      <w:r>
+        <w:rPr>
+          <w:szCs w:val="24"/>
+          <w:lang w:val="es-MX"/>
+        </w:rPr>
+        <w:t xml:space="preserve"> como producto de </w:t>
+      </w:r>
       <w:r>
         <w:rPr>
           <w:i/>
           <w:szCs w:val="24"/>
           <w:lang w:val="es-MX"/>
         </w:rPr>
-        <w:t xml:space="preserve"> de informes escritos</w:t>
+        <w:t>investigaciones bibliográficas</w:t>
       </w:r>
       <w:r>
         <w:rPr>
           <w:szCs w:val="24"/>
           <w:lang w:val="es-MX"/>
         </w:rPr>
-        <w:t xml:space="preserve"> como producto de </w:t>
+        <w:t xml:space="preserve">. </w:t>
       </w:r>
       <w:r>
         <w:rPr>
@@ -11159,14 +10582,14 @@
           <w:szCs w:val="24"/>
           <w:lang w:val="es-MX"/>
         </w:rPr>
-        <w:t>investigaciones bibliográficas</w:t>
+        <w:t>Participación en clases</w:t>
       </w:r>
       <w:r>
         <w:rPr>
           <w:szCs w:val="24"/>
           <w:lang w:val="es-MX"/>
         </w:rPr>
-        <w:t xml:space="preserve">. </w:t>
+        <w:t xml:space="preserve"> a partir del </w:t>
       </w:r>
       <w:r>
         <w:rPr>
@@ -11174,30 +10597,7 @@
           <w:szCs w:val="24"/>
           <w:lang w:val="es-MX"/>
         </w:rPr>
-        <w:t>Participación en clases</w:t>
-      </w:r>
-      <w:r>
-        <w:rPr>
-          <w:szCs w:val="24"/>
-          <w:lang w:val="es-MX"/>
-        </w:rPr>
-        <w:t xml:space="preserve"> a partir del </w:t>
-      </w:r>
-      <w:r>
-        <w:rPr>
-          <w:i/>
-          <w:szCs w:val="24"/>
-          <w:lang w:val="es-MX"/>
-        </w:rPr>
-        <w:t xml:space="preserve">trabajo </w:t>
-      </w:r>
-      <w:r>
-        <w:rPr>
-          <w:i/>
-          <w:szCs w:val="24"/>
-          <w:lang w:val="es-MX"/>
-        </w:rPr>
-        <w:t>autónomo</w:t>
+        <w:t>trabajo autónomo</w:t>
       </w:r>
       <w:r>
         <w:rPr>
@@ -11268,25 +10668,24 @@
           <w:sz w:val="24"/>
           <w:szCs w:val="24"/>
         </w:rPr>
-        <w:t xml:space="preserve">, del I parcial o </w:t>
-      </w:r>
-      <w:proofErr w:type="spellStart"/>
+        <w:t>, del I parcial o interciclo (9</w:t>
+      </w:r>
       <w:r>
         <w:rPr>
           <w:rFonts w:ascii="Times New Roman" w:hAnsi="Times New Roman" w:cs="Times New Roman"/>
           <w:sz w:val="24"/>
           <w:szCs w:val="24"/>
-        </w:rPr>
-        <w:t>interciclo</w:t>
-      </w:r>
-      <w:proofErr w:type="spellEnd"/>
+          <w:vertAlign w:val="superscript"/>
+        </w:rPr>
+        <w:t>na</w:t>
+      </w:r>
       <w:r>
         <w:rPr>
           <w:rFonts w:ascii="Times New Roman" w:hAnsi="Times New Roman" w:cs="Times New Roman"/>
           <w:sz w:val="24"/>
           <w:szCs w:val="24"/>
         </w:rPr>
-        <w:t xml:space="preserve"> (9</w:t>
+        <w:t xml:space="preserve"> semana) y del II parcial o final (19</w:t>
       </w:r>
       <w:r>
         <w:rPr>
@@ -11303,32 +10702,7 @@
           <w:sz w:val="24"/>
           <w:szCs w:val="24"/>
         </w:rPr>
-        <w:t xml:space="preserve"> semana) y del II parcial o final (19</w:t>
-      </w:r>
-      <w:r>
-        <w:rPr>
-          <w:rFonts w:ascii="Times New Roman" w:hAnsi="Times New Roman" w:cs="Times New Roman"/>
-          <w:sz w:val="24"/>
-          <w:szCs w:val="24"/>
-          <w:vertAlign w:val="superscript"/>
-        </w:rPr>
-        <w:t>na</w:t>
-      </w:r>
-      <w:r>
-        <w:rPr>
-          <w:rFonts w:ascii="Times New Roman" w:hAnsi="Times New Roman" w:cs="Times New Roman"/>
-          <w:sz w:val="24"/>
-          <w:szCs w:val="24"/>
-        </w:rPr>
-        <w:t xml:space="preserve"> semana), establecidos en el calend</w:t>
-      </w:r>
-      <w:r>
-        <w:rPr>
-          <w:rFonts w:ascii="Times New Roman" w:hAnsi="Times New Roman" w:cs="Times New Roman"/>
-          <w:sz w:val="24"/>
-          <w:szCs w:val="24"/>
-        </w:rPr>
-        <w:t>ario académico del ciclo o nivel</w:t>
+        <w:t xml:space="preserve"> semana), establecidos en el calendario académico del ciclo o nivel</w:t>
       </w:r>
     </w:p>
     <w:p>
@@ -11881,7 +11255,7 @@
                 <w:sz w:val="24"/>
                 <w:szCs w:val="24"/>
               </w:rPr>
-              <w:t>10</w:t>
+              <w:t>5</w:t>
             </w:r>
           </w:p>
         </w:tc>
@@ -11915,7 +11289,7 @@
                 <w:sz w:val="24"/>
                 <w:szCs w:val="24"/>
               </w:rPr>
-              <w:t>10</w:t>
+              <w:t>5</w:t>
             </w:r>
           </w:p>
         </w:tc>
@@ -12193,7 +11567,7 @@
                 <w:sz w:val="24"/>
                 <w:szCs w:val="24"/>
               </w:rPr>
-              <w:t>15</w:t>
+              <w:t>20</w:t>
             </w:r>
           </w:p>
         </w:tc>
@@ -12227,7 +11601,7 @@
                 <w:sz w:val="24"/>
                 <w:szCs w:val="24"/>
               </w:rPr>
-              <w:t>15</w:t>
+              <w:t>20</w:t>
             </w:r>
           </w:p>
         </w:tc>
@@ -12469,6 +11843,7 @@
           <w:sz w:val="24"/>
           <w:szCs w:val="24"/>
         </w:rPr>
+        <w:lastRenderedPageBreak/>
         <w:t xml:space="preserve">9. BIBLIOGRAFÍA </w:t>
       </w:r>
     </w:p>
@@ -12494,102 +11869,170 @@
     </w:p>
     <w:p>
       <w:pPr>
-        <w:spacing w:after="0" w:line="240" w:lineRule="auto"/>
-        <w:rPr>
-          <w:rFonts w:ascii="Cambria" w:hAnsi="Cambria" w:cs="Cambria"/>
-          <w:sz w:val="20"/>
-          <w:szCs w:val="20"/>
-          <w:lang w:val="es-ES"/>
-        </w:rPr>
-      </w:pPr>
-      <w:r>
-        <w:rPr>
-          <w:rFonts w:ascii="Cambria" w:hAnsi="Cambria" w:cs="Cambria"/>
-          <w:sz w:val="20"/>
-          <w:szCs w:val="20"/>
-          <w:lang w:val="es-ES"/>
-        </w:rPr>
-        <w:lastRenderedPageBreak/>
-        <w:t xml:space="preserve">K. </w:t>
-      </w:r>
-      <w:proofErr w:type="spellStart"/>
-      <w:r>
-        <w:rPr>
-          <w:rFonts w:ascii="Cambria" w:hAnsi="Cambria" w:cs="Cambria"/>
-          <w:sz w:val="20"/>
-          <w:szCs w:val="20"/>
-          <w:lang w:val="es-ES"/>
-        </w:rPr>
-        <w:t>Laudon</w:t>
-      </w:r>
-      <w:proofErr w:type="spellEnd"/>
-      <w:r>
-        <w:rPr>
-          <w:rFonts w:ascii="Cambria" w:hAnsi="Cambria" w:cs="Cambria"/>
-          <w:sz w:val="20"/>
-          <w:szCs w:val="20"/>
-          <w:lang w:val="es-ES"/>
-        </w:rPr>
-        <w:t xml:space="preserve"> – J. </w:t>
-      </w:r>
-      <w:proofErr w:type="spellStart"/>
-      <w:r>
-        <w:rPr>
-          <w:rFonts w:ascii="Cambria" w:hAnsi="Cambria" w:cs="Cambria"/>
-          <w:sz w:val="20"/>
-          <w:szCs w:val="20"/>
-          <w:lang w:val="es-ES"/>
-        </w:rPr>
-        <w:t>Laudon</w:t>
-      </w:r>
-      <w:proofErr w:type="spellEnd"/>
-      <w:r>
-        <w:rPr>
-          <w:rFonts w:ascii="Cambria" w:hAnsi="Cambria" w:cs="Cambria"/>
-          <w:sz w:val="20"/>
-          <w:szCs w:val="20"/>
-          <w:lang w:val="es-ES"/>
-        </w:rPr>
-        <w:t xml:space="preserve">. 2009. Sistemas de Información Gerencial “Administración de la </w:t>
-      </w:r>
-      <w:r>
-        <w:rPr>
-          <w:rFonts w:ascii="Cambria" w:hAnsi="Cambria" w:cs="Cambria"/>
-          <w:sz w:val="20"/>
-          <w:szCs w:val="20"/>
-          <w:lang w:val="es-ES"/>
-        </w:rPr>
-        <w:t>empresa</w:t>
+        <w:pStyle w:val="Prrafodelista"/>
+        <w:numPr>
+          <w:ilvl w:val="0"/>
+          <w:numId w:val="6"/>
+        </w:numPr>
+        <w:suppressAutoHyphens w:val="0"/>
+        <w:spacing w:before="120"/>
+        <w:rPr>
+          <w:rFonts w:eastAsia="Droid Sans"/>
+          <w:szCs w:val="24"/>
+          <w:lang w:val="en-US"/>
+        </w:rPr>
+      </w:pPr>
+      <w:r>
+        <w:rPr>
+          <w:rFonts w:eastAsia="Droid Sans"/>
+          <w:szCs w:val="24"/>
+          <w:lang w:val="en-US"/>
+        </w:rPr>
+        <w:t xml:space="preserve">Hart-Davis, </w:t>
+      </w:r>
+      <w:r>
+        <w:rPr>
+          <w:rFonts w:eastAsia="Droid Sans"/>
+          <w:szCs w:val="24"/>
+          <w:lang w:val="en-US"/>
+        </w:rPr>
+        <w:t>“</w:t>
+      </w:r>
+      <w:r>
+        <w:rPr>
+          <w:rFonts w:eastAsia="Droid Sans"/>
+          <w:szCs w:val="24"/>
+          <w:lang w:val="en-US"/>
+        </w:rPr>
+        <w:t>Microsoft Office Excel 2007 Paso A Paso</w:t>
+      </w:r>
+      <w:r>
+        <w:rPr>
+          <w:rFonts w:eastAsia="Droid Sans"/>
+          <w:szCs w:val="24"/>
+          <w:lang w:val="en-US"/>
+        </w:rPr>
+        <w:t>”</w:t>
+      </w:r>
+      <w:r>
+        <w:rPr>
+          <w:rFonts w:eastAsia="Droid Sans"/>
+          <w:szCs w:val="24"/>
+          <w:lang w:val="en-US"/>
+        </w:rPr>
+        <w:t>, 1ra Edicion, Editorial Mcgraw-Hill, 2007</w:t>
       </w:r>
     </w:p>
     <w:p>
       <w:pPr>
-        <w:rPr>
-          <w:rFonts w:ascii="Cambria" w:hAnsi="Cambria" w:cs="Cambria"/>
-          <w:sz w:val="20"/>
-          <w:szCs w:val="20"/>
-          <w:lang w:val="es-ES"/>
-        </w:rPr>
-      </w:pPr>
-      <w:proofErr w:type="gramStart"/>
-      <w:r>
-        <w:rPr>
-          <w:rFonts w:ascii="Cambria" w:hAnsi="Cambria" w:cs="Cambria"/>
-          <w:sz w:val="20"/>
-          <w:szCs w:val="20"/>
-          <w:lang w:val="es-ES"/>
-        </w:rPr>
-        <w:t>digital</w:t>
-      </w:r>
-      <w:proofErr w:type="gramEnd"/>
-      <w:r>
-        <w:rPr>
-          <w:rFonts w:ascii="Cambria" w:hAnsi="Cambria" w:cs="Cambria"/>
-          <w:sz w:val="20"/>
-          <w:szCs w:val="20"/>
-          <w:lang w:val="es-ES"/>
-        </w:rPr>
-        <w:t>”-X-Edición. Pearson – Prentice Hill. 856 págs.</w:t>
+        <w:pStyle w:val="Prrafodelista"/>
+        <w:numPr>
+          <w:ilvl w:val="0"/>
+          <w:numId w:val="6"/>
+        </w:numPr>
+        <w:suppressAutoHyphens w:val="0"/>
+        <w:spacing w:before="120"/>
+        <w:rPr>
+          <w:rFonts w:eastAsia="Droid Sans"/>
+          <w:szCs w:val="24"/>
+          <w:lang w:val="en-US"/>
+        </w:rPr>
+      </w:pPr>
+      <w:r>
+        <w:rPr>
+          <w:rFonts w:eastAsia="Droid Sans"/>
+          <w:szCs w:val="24"/>
+          <w:lang w:val="en-US"/>
+        </w:rPr>
+        <w:t>Gaskin</w:t>
+      </w:r>
+      <w:r>
+        <w:rPr>
+          <w:rFonts w:eastAsia="Droid Sans"/>
+          <w:szCs w:val="24"/>
+          <w:lang w:val="en-US"/>
+        </w:rPr>
+        <w:t>, “</w:t>
+      </w:r>
+      <w:r>
+        <w:rPr>
+          <w:rFonts w:eastAsia="Droid Sans"/>
+          <w:szCs w:val="24"/>
+          <w:lang w:val="en-US"/>
+        </w:rPr>
+        <w:t>go! Microsoft power point 2010</w:t>
+      </w:r>
+      <w:r>
+        <w:rPr>
+          <w:rFonts w:eastAsia="Droid Sans"/>
+          <w:szCs w:val="24"/>
+          <w:lang w:val="en-US"/>
+        </w:rPr>
+        <w:t xml:space="preserve">”, 1ra </w:t>
+      </w:r>
+      <w:r>
+        <w:rPr>
+          <w:rFonts w:eastAsia="Droid Sans"/>
+          <w:szCs w:val="24"/>
+          <w:lang w:val="en-US"/>
+        </w:rPr>
+        <w:t>E</w:t>
+      </w:r>
+      <w:r>
+        <w:rPr>
+          <w:rFonts w:eastAsia="Droid Sans"/>
+          <w:szCs w:val="24"/>
+          <w:lang w:val="en-US"/>
+        </w:rPr>
+        <w:t xml:space="preserve">dicion, </w:t>
+      </w:r>
+      <w:r>
+        <w:rPr>
+          <w:rFonts w:eastAsia="Droid Sans"/>
+          <w:szCs w:val="24"/>
+          <w:lang w:val="en-US"/>
+        </w:rPr>
+        <w:t>E</w:t>
+      </w:r>
+      <w:r>
+        <w:rPr>
+          <w:rFonts w:eastAsia="Droid Sans"/>
+          <w:szCs w:val="24"/>
+          <w:lang w:val="en-US"/>
+        </w:rPr>
+        <w:t xml:space="preserve">ditorial </w:t>
+      </w:r>
+      <w:r>
+        <w:rPr>
+          <w:rFonts w:eastAsia="Droid Sans"/>
+          <w:szCs w:val="24"/>
+          <w:lang w:val="en-US"/>
+        </w:rPr>
+        <w:t>P</w:t>
+      </w:r>
+      <w:r>
+        <w:rPr>
+          <w:rFonts w:eastAsia="Droid Sans"/>
+          <w:szCs w:val="24"/>
+          <w:lang w:val="en-US"/>
+        </w:rPr>
+        <w:t>earson</w:t>
+      </w:r>
+      <w:r>
+        <w:rPr>
+          <w:rFonts w:eastAsia="Droid Sans"/>
+          <w:szCs w:val="24"/>
+          <w:lang w:val="en-US"/>
+        </w:rPr>
+        <w:t xml:space="preserve">, </w:t>
+      </w:r>
+      <w:r>
+        <w:rPr>
+          <w:rFonts w:eastAsia="Droid Sans"/>
+          <w:szCs w:val="24"/>
+          <w:lang w:val="en-US"/>
+        </w:rPr>
+        <w:t>2012</w:t>
       </w:r>
     </w:p>
     <w:p>
@@ -12613,21 +12056,64 @@
     </w:p>
     <w:p>
       <w:pPr>
-        <w:rPr>
-          <w:rFonts w:ascii="Cambria" w:hAnsi="Cambria" w:cs="Cambria"/>
-          <w:sz w:val="20"/>
-          <w:szCs w:val="20"/>
-          <w:lang w:val="es-ES"/>
-        </w:rPr>
-      </w:pPr>
-      <w:r>
-        <w:rPr>
-          <w:rFonts w:ascii="Cambria" w:hAnsi="Cambria" w:cs="Cambria"/>
-          <w:sz w:val="20"/>
-          <w:szCs w:val="20"/>
-          <w:lang w:val="es-ES"/>
-        </w:rPr>
-        <w:t>PACHECO CONTRERAS, Johnny. EXCEL GESTION FINANCIERA, Macro, 2011.</w:t>
+        <w:pStyle w:val="Prrafodelista"/>
+        <w:numPr>
+          <w:ilvl w:val="0"/>
+          <w:numId w:val="6"/>
+        </w:numPr>
+        <w:rPr>
+          <w:rFonts w:eastAsia="Droid Sans"/>
+          <w:szCs w:val="24"/>
+          <w:lang w:val="en-US"/>
+        </w:rPr>
+      </w:pPr>
+      <w:r>
+        <w:rPr>
+          <w:rFonts w:eastAsia="Droid Sans"/>
+          <w:szCs w:val="24"/>
+          <w:lang w:val="en-US"/>
+        </w:rPr>
+        <w:t>Oppel,</w:t>
+      </w:r>
+      <w:r>
+        <w:rPr>
+          <w:rFonts w:eastAsia="Droid Sans"/>
+          <w:szCs w:val="24"/>
+          <w:lang w:val="en-US"/>
+        </w:rPr>
+        <w:t xml:space="preserve"> “</w:t>
+      </w:r>
+      <w:r>
+        <w:rPr>
+          <w:rFonts w:eastAsia="Droid Sans"/>
+          <w:szCs w:val="24"/>
+          <w:lang w:val="en-US"/>
+        </w:rPr>
+        <w:t>Microsoft Office Project 2007 Paso A Paso</w:t>
+      </w:r>
+      <w:r>
+        <w:rPr>
+          <w:rFonts w:eastAsia="Droid Sans"/>
+          <w:szCs w:val="24"/>
+          <w:lang w:val="en-US"/>
+        </w:rPr>
+        <w:t xml:space="preserve">”, 3ra Edicion, Editorial </w:t>
+      </w:r>
+      <w:r>
+        <w:rPr>
+          <w:rFonts w:eastAsia="Droid Sans"/>
+          <w:szCs w:val="24"/>
+          <w:lang w:val="en-US"/>
+        </w:rPr>
+        <w:t>Mcgraw-Hill</w:t>
+      </w:r>
+      <w:r>
+        <w:rPr>
+          <w:rFonts w:eastAsia="Droid Sans"/>
+          <w:szCs w:val="24"/>
+          <w:lang w:val="en-US"/>
+        </w:rPr>
+        <w:t>, 2009</w:t>
       </w:r>
     </w:p>
     <w:p>
@@ -12646,27 +12132,7 @@
           <w:sz w:val="24"/>
           <w:szCs w:val="24"/>
         </w:rPr>
-        <w:t>9.3.  Páginas WEB (</w:t>
-      </w:r>
-      <w:proofErr w:type="spellStart"/>
-      <w:r>
-        <w:rPr>
-          <w:rFonts w:ascii="Times New Roman" w:hAnsi="Times New Roman" w:cs="Times New Roman"/>
-          <w:b/>
-          <w:sz w:val="24"/>
-          <w:szCs w:val="24"/>
-        </w:rPr>
-        <w:t>webgrafía</w:t>
-      </w:r>
-      <w:proofErr w:type="spellEnd"/>
-      <w:r>
-        <w:rPr>
-          <w:rFonts w:ascii="Times New Roman" w:hAnsi="Times New Roman" w:cs="Times New Roman"/>
-          <w:b/>
-          <w:sz w:val="24"/>
-          <w:szCs w:val="24"/>
-        </w:rPr>
-        <w:t>)</w:t>
+        <w:t>9.3.  Páginas WEB (webgrafía)</w:t>
       </w:r>
     </w:p>
     <w:p>
@@ -12713,17 +12179,7 @@
             <w:szCs w:val="20"/>
             <w:lang w:val="es-ES"/>
           </w:rPr>
-          <w:t>http://www.cartagena99.com</w:t>
-        </w:r>
-        <w:r>
-          <w:rPr>
-            <w:rStyle w:val="EnlacedeInternet"/>
-            <w:rFonts w:ascii="Cambria" w:hAnsi="Cambria" w:cs="Cambria"/>
-            <w:sz w:val="20"/>
-            <w:szCs w:val="20"/>
-            <w:lang w:val="es-ES"/>
-          </w:rPr>
-          <w:t>/recursos/otros/apuntes/Excel%20Avanzado3.pdf</w:t>
+          <w:t>http://www.cartagena99.com/recursos/otros/apuntes/Excel%20Avanzado3.pdf</w:t>
         </w:r>
       </w:hyperlink>
     </w:p>
@@ -12771,17 +12227,7 @@
             <w:szCs w:val="20"/>
             <w:lang w:val="es-ES"/>
           </w:rPr>
-          <w:t>http://hojamat.es</w:t>
-        </w:r>
-        <w:r>
-          <w:rPr>
-            <w:rStyle w:val="EnlacedeInternet"/>
-            <w:rFonts w:ascii="Cambria" w:hAnsi="Cambria" w:cs="Cambria"/>
-            <w:sz w:val="20"/>
-            <w:szCs w:val="20"/>
-            <w:lang w:val="es-ES"/>
-          </w:rPr>
-          <w:t>/guias/guiaexcel/guia77.pdf</w:t>
+          <w:t>http://hojamat.es/guias/guiaexcel/guia77.pdf</w:t>
         </w:r>
       </w:hyperlink>
     </w:p>
@@ -12829,17 +12275,7 @@
             <w:szCs w:val="20"/>
             <w:lang w:val="es-ES"/>
           </w:rPr>
-          <w:t>http://saccec.com/tutorial/va</w:t>
-        </w:r>
-        <w:r>
-          <w:rPr>
-            <w:rStyle w:val="EnlacedeInternet"/>
-            <w:rFonts w:ascii="Cambria" w:hAnsi="Cambria" w:cs="Cambria"/>
-            <w:sz w:val="20"/>
-            <w:szCs w:val="20"/>
-            <w:lang w:val="es-ES"/>
-          </w:rPr>
-          <w:t>lidacionexcel.pdf</w:t>
+          <w:t>http://saccec.com/tutorial/validacionexcel.pdf</w:t>
         </w:r>
       </w:hyperlink>
     </w:p>
@@ -12957,7 +12393,6 @@
           <w:szCs w:val="24"/>
         </w:rPr>
       </w:pPr>
-      <w:proofErr w:type="spellStart"/>
       <w:r>
         <w:rPr>
           <w:rFonts w:ascii="Times New Roman" w:hAnsi="Times New Roman" w:cs="Times New Roman"/>
@@ -12965,9 +12400,8 @@
           <w:sz w:val="24"/>
           <w:szCs w:val="24"/>
         </w:rPr>
-        <w:t>Kleber</w:t>
-      </w:r>
-      <w:proofErr w:type="spellEnd"/>
+        <w:t>Kleber Andres Loayza Castro</w:t>
+      </w:r>
       <w:r>
         <w:rPr>
           <w:rFonts w:ascii="Times New Roman" w:hAnsi="Times New Roman" w:cs="Times New Roman"/>
@@ -12975,9 +12409,8 @@
           <w:sz w:val="24"/>
           <w:szCs w:val="24"/>
         </w:rPr>
-        <w:t xml:space="preserve"> </w:t>
-      </w:r>
-      <w:proofErr w:type="spellStart"/>
+        <w:tab/>
+      </w:r>
       <w:r>
         <w:rPr>
           <w:rFonts w:ascii="Times New Roman" w:hAnsi="Times New Roman" w:cs="Times New Roman"/>
@@ -12985,55 +12418,8 @@
           <w:sz w:val="24"/>
           <w:szCs w:val="24"/>
         </w:rPr>
-        <w:t>Andres</w:t>
-      </w:r>
-      <w:proofErr w:type="spellEnd"/>
-      <w:r>
-        <w:rPr>
-          <w:rFonts w:ascii="Times New Roman" w:hAnsi="Times New Roman" w:cs="Times New Roman"/>
-          <w:b/>
-          <w:sz w:val="24"/>
-          <w:szCs w:val="24"/>
-        </w:rPr>
-        <w:t xml:space="preserve"> Loayza Castro</w:t>
-      </w:r>
-      <w:r>
-        <w:rPr>
-          <w:rFonts w:ascii="Times New Roman" w:hAnsi="Times New Roman" w:cs="Times New Roman"/>
-          <w:b/>
-          <w:sz w:val="24"/>
-          <w:szCs w:val="24"/>
-        </w:rPr>
         <w:tab/>
-      </w:r>
-      <w:r>
-        <w:rPr>
-          <w:rFonts w:ascii="Times New Roman" w:hAnsi="Times New Roman" w:cs="Times New Roman"/>
-          <w:b/>
-          <w:sz w:val="24"/>
-          <w:szCs w:val="24"/>
-        </w:rPr>
-        <w:tab/>
-      </w:r>
-      <w:proofErr w:type="spellStart"/>
-      <w:r>
-        <w:rPr>
-          <w:rFonts w:ascii="Times New Roman" w:hAnsi="Times New Roman" w:cs="Times New Roman"/>
-          <w:b/>
-          <w:sz w:val="24"/>
-          <w:szCs w:val="24"/>
-        </w:rPr>
-        <w:t>Jhonny</w:t>
-      </w:r>
-      <w:proofErr w:type="spellEnd"/>
-      <w:r>
-        <w:rPr>
-          <w:rFonts w:ascii="Times New Roman" w:hAnsi="Times New Roman" w:cs="Times New Roman"/>
-          <w:b/>
-          <w:sz w:val="24"/>
-          <w:szCs w:val="24"/>
-        </w:rPr>
-        <w:t xml:space="preserve"> Barriga</w:t>
+        <w:t>Jhonny Barriga</w:t>
       </w:r>
     </w:p>
     <w:p>
@@ -13140,7 +12526,6 @@
         </w:rPr>
         <w:t xml:space="preserve">      </w:t>
       </w:r>
-      <w:proofErr w:type="spellStart"/>
       <w:r>
         <w:rPr>
           <w:rFonts w:ascii="Times New Roman" w:eastAsia="Calibri" w:hAnsi="Times New Roman" w:cs="Times New Roman"/>
@@ -13148,9 +12533,8 @@
           <w:szCs w:val="24"/>
           <w:lang w:val="en-US"/>
         </w:rPr>
-        <w:t>Telf</w:t>
-      </w:r>
-      <w:proofErr w:type="spellEnd"/>
+        <w:t>Telf: 0992772749</w:t>
+      </w:r>
       <w:r>
         <w:rPr>
           <w:rFonts w:ascii="Times New Roman" w:eastAsia="Calibri" w:hAnsi="Times New Roman" w:cs="Times New Roman"/>
@@ -13158,7 +12542,7 @@
           <w:szCs w:val="24"/>
           <w:lang w:val="en-US"/>
         </w:rPr>
-        <w:t>: 0992772749</w:t>
+        <w:tab/>
       </w:r>
       <w:r>
         <w:rPr>
@@ -13195,35 +12579,7 @@
           <w:lang w:val="en-US"/>
         </w:rPr>
         <w:tab/>
-      </w:r>
-      <w:r>
-        <w:rPr>
-          <w:rFonts w:ascii="Times New Roman" w:eastAsia="Calibri" w:hAnsi="Times New Roman" w:cs="Times New Roman"/>
-          <w:sz w:val="24"/>
-          <w:szCs w:val="24"/>
-          <w:lang w:val="en-US"/>
-        </w:rPr>
-        <w:tab/>
-      </w:r>
-      <w:proofErr w:type="spellStart"/>
-      <w:r>
-        <w:rPr>
-          <w:rFonts w:ascii="Times New Roman" w:eastAsia="Calibri" w:hAnsi="Times New Roman" w:cs="Times New Roman"/>
-          <w:sz w:val="24"/>
-          <w:szCs w:val="24"/>
-          <w:lang w:val="en-US"/>
-        </w:rPr>
-        <w:t>Telf</w:t>
-      </w:r>
-      <w:proofErr w:type="spellEnd"/>
-      <w:r>
-        <w:rPr>
-          <w:rFonts w:ascii="Times New Roman" w:eastAsia="Calibri" w:hAnsi="Times New Roman" w:cs="Times New Roman"/>
-          <w:sz w:val="24"/>
-          <w:szCs w:val="24"/>
-          <w:lang w:val="en-US"/>
-        </w:rPr>
-        <w:t>: 0993196003</w:t>
+        <w:t>Telf: 0993196003</w:t>
       </w:r>
     </w:p>
     <w:p>
@@ -13255,17 +12611,7 @@
             <w:szCs w:val="24"/>
             <w:lang w:val="en-US"/>
           </w:rPr>
-          <w:t>kleberloayzacastro</w:t>
-        </w:r>
-        <w:r>
-          <w:rPr>
-            <w:rStyle w:val="EnlacedeInternet"/>
-            <w:rFonts w:ascii="Times New Roman" w:eastAsia="Calibri" w:hAnsi="Times New Roman" w:cs="Times New Roman"/>
-            <w:sz w:val="24"/>
-            <w:szCs w:val="24"/>
-            <w:lang w:val="en-US"/>
-          </w:rPr>
-          <w:t>@gmail.com</w:t>
+          <w:t>kleberloayzacastro@gmail.com</w:t>
         </w:r>
       </w:hyperlink>
       <w:r>
@@ -13333,120 +12679,78 @@
     <w:p>
       <w:pPr>
         <w:spacing w:before="120"/>
-        <w:rPr>
-          <w:rFonts w:ascii="Times New Roman" w:eastAsia="Calibri" w:hAnsi="Times New Roman" w:cs="Times New Roman"/>
-          <w:sz w:val="24"/>
-          <w:szCs w:val="24"/>
-          <w:lang w:val="en-US"/>
-        </w:rPr>
-      </w:pPr>
+        <w:ind w:firstLine="708"/>
+        <w:rPr>
+          <w:rFonts w:ascii="Times New Roman" w:hAnsi="Times New Roman" w:cs="Times New Roman"/>
+          <w:b/>
+          <w:sz w:val="24"/>
+          <w:szCs w:val="24"/>
+        </w:rPr>
+      </w:pPr>
+      <w:r>
+        <w:rPr>
+          <w:rFonts w:ascii="Times New Roman" w:hAnsi="Times New Roman" w:cs="Times New Roman"/>
+          <w:b/>
+          <w:sz w:val="24"/>
+          <w:szCs w:val="24"/>
+        </w:rPr>
+        <w:t>Fernando Juca</w:t>
+      </w:r>
     </w:p>
     <w:p>
       <w:pPr>
         <w:spacing w:before="120"/>
         <w:rPr>
-          <w:rFonts w:ascii="Times New Roman" w:eastAsia="Calibri" w:hAnsi="Times New Roman" w:cs="Times New Roman"/>
-          <w:sz w:val="24"/>
-          <w:szCs w:val="24"/>
-          <w:lang w:val="en-US"/>
-        </w:rPr>
-      </w:pPr>
+          <w:rFonts w:ascii="Times New Roman" w:hAnsi="Times New Roman" w:cs="Times New Roman"/>
+          <w:sz w:val="24"/>
+          <w:szCs w:val="24"/>
+        </w:rPr>
+      </w:pPr>
+      <w:r>
+        <w:rPr>
+          <w:rFonts w:ascii="Times New Roman" w:hAnsi="Times New Roman" w:cs="Times New Roman"/>
+          <w:sz w:val="24"/>
+          <w:szCs w:val="24"/>
+        </w:rPr>
+        <w:tab/>
+        <w:t>Ingeniero en Ciencias Computacionales</w:t>
+      </w:r>
+      <w:r>
+        <w:rPr>
+          <w:rFonts w:ascii="Times New Roman" w:hAnsi="Times New Roman" w:cs="Times New Roman"/>
+          <w:sz w:val="24"/>
+          <w:szCs w:val="24"/>
+        </w:rPr>
+        <w:tab/>
+      </w:r>
+      <w:r>
+        <w:rPr>
+          <w:rFonts w:ascii="Times New Roman" w:hAnsi="Times New Roman" w:cs="Times New Roman"/>
+          <w:sz w:val="24"/>
+          <w:szCs w:val="24"/>
+        </w:rPr>
+        <w:tab/>
+      </w:r>
     </w:p>
     <w:p>
       <w:pPr>
         <w:spacing w:before="120"/>
-        <w:ind w:firstLine="708"/>
-        <w:rPr>
-          <w:rFonts w:ascii="Times New Roman" w:hAnsi="Times New Roman" w:cs="Times New Roman"/>
-          <w:b/>
-          <w:sz w:val="24"/>
-          <w:szCs w:val="24"/>
-        </w:rPr>
-      </w:pPr>
-      <w:r>
-        <w:rPr>
-          <w:rFonts w:ascii="Times New Roman" w:hAnsi="Times New Roman" w:cs="Times New Roman"/>
-          <w:b/>
-          <w:sz w:val="24"/>
-          <w:szCs w:val="24"/>
-        </w:rPr>
-        <w:lastRenderedPageBreak/>
-        <w:t>Fernando Juca</w:t>
-      </w:r>
-    </w:p>
-    <w:p>
-      <w:pPr>
-        <w:spacing w:before="120"/>
-        <w:rPr>
-          <w:rFonts w:ascii="Times New Roman" w:hAnsi="Times New Roman" w:cs="Times New Roman"/>
-          <w:sz w:val="24"/>
-          <w:szCs w:val="24"/>
-        </w:rPr>
-      </w:pPr>
-      <w:r>
-        <w:rPr>
-          <w:rFonts w:ascii="Times New Roman" w:hAnsi="Times New Roman" w:cs="Times New Roman"/>
-          <w:sz w:val="24"/>
-          <w:szCs w:val="24"/>
+        <w:rPr>
+          <w:rFonts w:ascii="Times New Roman" w:eastAsia="Calibri" w:hAnsi="Times New Roman" w:cs="Times New Roman"/>
+          <w:sz w:val="24"/>
+          <w:szCs w:val="24"/>
+          <w:lang w:val="es-EC"/>
+        </w:rPr>
+      </w:pPr>
+      <w:r>
+        <w:rPr>
+          <w:rFonts w:ascii="Times New Roman" w:eastAsia="Calibri" w:hAnsi="Times New Roman" w:cs="Times New Roman"/>
+          <w:sz w:val="24"/>
+          <w:szCs w:val="24"/>
+          <w:lang w:val="es-EC"/>
         </w:rPr>
         <w:tab/>
-        <w:t>Ingeniero en Ciencias Computacionales</w:t>
-      </w:r>
-      <w:r>
-        <w:rPr>
-          <w:rFonts w:ascii="Times New Roman" w:hAnsi="Times New Roman" w:cs="Times New Roman"/>
-          <w:sz w:val="24"/>
-          <w:szCs w:val="24"/>
-        </w:rPr>
-        <w:tab/>
-      </w:r>
-      <w:r>
-        <w:rPr>
-          <w:rFonts w:ascii="Times New Roman" w:hAnsi="Times New Roman" w:cs="Times New Roman"/>
-          <w:sz w:val="24"/>
-          <w:szCs w:val="24"/>
-        </w:rPr>
-        <w:tab/>
-      </w:r>
-    </w:p>
-    <w:p>
-      <w:pPr>
-        <w:spacing w:before="120"/>
-        <w:rPr>
-          <w:rFonts w:ascii="Times New Roman" w:eastAsia="Calibri" w:hAnsi="Times New Roman" w:cs="Times New Roman"/>
-          <w:sz w:val="24"/>
-          <w:szCs w:val="24"/>
-          <w:lang w:val="es-EC"/>
-        </w:rPr>
-      </w:pPr>
-      <w:r>
-        <w:rPr>
-          <w:rFonts w:ascii="Times New Roman" w:eastAsia="Calibri" w:hAnsi="Times New Roman" w:cs="Times New Roman"/>
-          <w:sz w:val="24"/>
-          <w:szCs w:val="24"/>
-          <w:lang w:val="es-EC"/>
-        </w:rPr>
-        <w:tab/>
-      </w:r>
-      <w:proofErr w:type="spellStart"/>
-      <w:r>
-        <w:rPr>
-          <w:rFonts w:ascii="Times New Roman" w:eastAsia="Calibri" w:hAnsi="Times New Roman" w:cs="Times New Roman"/>
-          <w:sz w:val="24"/>
-          <w:szCs w:val="24"/>
-          <w:lang w:val="es-EC"/>
-        </w:rPr>
-        <w:t>Telf</w:t>
-      </w:r>
-      <w:proofErr w:type="spellEnd"/>
-      <w:r>
-        <w:rPr>
-          <w:rFonts w:ascii="Times New Roman" w:eastAsia="Calibri" w:hAnsi="Times New Roman" w:cs="Times New Roman"/>
-          <w:sz w:val="24"/>
-          <w:szCs w:val="24"/>
-          <w:lang w:val="es-EC"/>
-        </w:rPr>
-        <w:t>: 0992772749</w:t>
+        <w:t>Telf: 0992772749</w:t>
       </w:r>
       <w:r>
         <w:rPr>
@@ -13530,17 +12834,196 @@
     </w:p>
     <w:p>
       <w:pPr>
-        <w:spacing w:before="120"/>
-        <w:rPr>
-          <w:rFonts w:ascii="Times New Roman" w:eastAsia="Calibri" w:hAnsi="Times New Roman" w:cs="Times New Roman"/>
-          <w:sz w:val="24"/>
-          <w:szCs w:val="24"/>
-          <w:lang w:val="es-ES"/>
-        </w:rPr>
-      </w:pPr>
+        <w:rPr>
+          <w:rFonts w:ascii="Times New Roman" w:hAnsi="Times New Roman" w:cs="Times New Roman"/>
+          <w:b/>
+          <w:sz w:val="24"/>
+          <w:szCs w:val="24"/>
+        </w:rPr>
+      </w:pPr>
+      <w:r>
+        <w:rPr>
+          <w:rFonts w:ascii="Times New Roman" w:hAnsi="Times New Roman" w:cs="Times New Roman"/>
+          <w:b/>
+          <w:sz w:val="24"/>
+          <w:szCs w:val="24"/>
+        </w:rPr>
+        <w:t>11. FIRMA DEL O LOS DOCENTES RESPONSABLES DE LA ELABORACIÓN DEL SYLLABUS</w:t>
+      </w:r>
     </w:p>
     <w:p>
       <w:pPr>
+        <w:ind w:firstLine="708"/>
+        <w:rPr>
+          <w:rFonts w:ascii="Times New Roman" w:hAnsi="Times New Roman" w:cs="Times New Roman"/>
+          <w:sz w:val="24"/>
+          <w:szCs w:val="24"/>
+        </w:rPr>
+      </w:pPr>
+      <w:r>
+        <w:rPr>
+          <w:rFonts w:ascii="Times New Roman" w:hAnsi="Times New Roman" w:cs="Times New Roman"/>
+          <w:sz w:val="24"/>
+          <w:szCs w:val="24"/>
+        </w:rPr>
+        <w:t xml:space="preserve">                  ________________________       </w:t>
+      </w:r>
+    </w:p>
+    <w:p>
+      <w:pPr>
+        <w:ind w:firstLine="708"/>
+        <w:rPr>
+          <w:rFonts w:ascii="Times New Roman" w:hAnsi="Times New Roman" w:cs="Times New Roman"/>
+          <w:sz w:val="24"/>
+          <w:szCs w:val="24"/>
+        </w:rPr>
+      </w:pPr>
+      <w:r>
+        <w:rPr>
+          <w:rFonts w:ascii="Times New Roman" w:hAnsi="Times New Roman" w:cs="Times New Roman"/>
+          <w:sz w:val="24"/>
+          <w:szCs w:val="24"/>
+        </w:rPr>
+        <w:t xml:space="preserve">                 Ing Kleber Loayza Castro, MBA</w:t>
+      </w:r>
+    </w:p>
+    <w:p>
+      <w:pPr>
+        <w:spacing w:before="120"/>
+        <w:rPr>
+          <w:rFonts w:ascii="Times New Roman" w:hAnsi="Times New Roman" w:cs="Times New Roman"/>
+          <w:sz w:val="24"/>
+          <w:szCs w:val="24"/>
+        </w:rPr>
+      </w:pPr>
+    </w:p>
+    <w:p>
+      <w:pPr>
+        <w:ind w:firstLine="708"/>
+        <w:rPr>
+          <w:rFonts w:ascii="Times New Roman" w:hAnsi="Times New Roman" w:cs="Times New Roman"/>
+          <w:sz w:val="24"/>
+          <w:szCs w:val="24"/>
+        </w:rPr>
+      </w:pPr>
+      <w:r>
+        <w:rPr>
+          <w:rFonts w:ascii="Times New Roman" w:hAnsi="Times New Roman" w:cs="Times New Roman"/>
+          <w:sz w:val="24"/>
+          <w:szCs w:val="24"/>
+        </w:rPr>
+        <w:t xml:space="preserve">                  ________________________       </w:t>
+      </w:r>
+    </w:p>
+    <w:p>
+      <w:pPr>
+        <w:ind w:firstLine="708"/>
+        <w:rPr>
+          <w:rFonts w:ascii="Times New Roman" w:hAnsi="Times New Roman" w:cs="Times New Roman"/>
+          <w:sz w:val="24"/>
+          <w:szCs w:val="24"/>
+        </w:rPr>
+      </w:pPr>
+      <w:r>
+        <w:rPr>
+          <w:rFonts w:ascii="Times New Roman" w:hAnsi="Times New Roman" w:cs="Times New Roman"/>
+          <w:sz w:val="24"/>
+          <w:szCs w:val="24"/>
+        </w:rPr>
+        <w:t xml:space="preserve">                        Ing Jhonny Barriga</w:t>
+      </w:r>
+    </w:p>
+    <w:p>
+      <w:pPr>
+        <w:ind w:firstLine="708"/>
+      </w:pPr>
+    </w:p>
+    <w:p>
+      <w:pPr>
+        <w:ind w:firstLine="708"/>
+        <w:rPr>
+          <w:rFonts w:ascii="Times New Roman" w:hAnsi="Times New Roman" w:cs="Times New Roman"/>
+          <w:sz w:val="24"/>
+          <w:szCs w:val="24"/>
+        </w:rPr>
+      </w:pPr>
+      <w:r>
+        <w:rPr>
+          <w:rFonts w:ascii="Times New Roman" w:hAnsi="Times New Roman" w:cs="Times New Roman"/>
+          <w:sz w:val="24"/>
+          <w:szCs w:val="24"/>
+        </w:rPr>
+        <w:t xml:space="preserve">                  ________________________       </w:t>
+      </w:r>
+    </w:p>
+    <w:p>
+      <w:pPr>
+        <w:ind w:firstLine="708"/>
+        <w:rPr>
+          <w:rFonts w:ascii="Times New Roman" w:hAnsi="Times New Roman" w:cs="Times New Roman"/>
+          <w:sz w:val="24"/>
+          <w:szCs w:val="24"/>
+        </w:rPr>
+      </w:pPr>
+      <w:r>
+        <w:rPr>
+          <w:rFonts w:ascii="Times New Roman" w:hAnsi="Times New Roman" w:cs="Times New Roman"/>
+          <w:sz w:val="24"/>
+          <w:szCs w:val="24"/>
+        </w:rPr>
+        <w:t xml:space="preserve">                        Ing Fernando Juca</w:t>
+      </w:r>
+    </w:p>
+    <w:p>
+      <w:pPr>
+        <w:spacing w:before="120"/>
+        <w:rPr>
+          <w:rFonts w:ascii="Times New Roman" w:hAnsi="Times New Roman" w:cs="Times New Roman"/>
+          <w:sz w:val="24"/>
+          <w:szCs w:val="24"/>
+        </w:rPr>
+      </w:pPr>
+    </w:p>
+    <w:p>
+      <w:pPr>
+        <w:ind w:left="708" w:firstLine="708"/>
+        <w:rPr>
+          <w:rFonts w:ascii="Times New Roman" w:hAnsi="Times New Roman" w:cs="Times New Roman"/>
+          <w:sz w:val="24"/>
+          <w:szCs w:val="24"/>
+        </w:rPr>
+      </w:pPr>
+      <w:r>
+        <w:rPr>
+          <w:rFonts w:ascii="Times New Roman" w:hAnsi="Times New Roman" w:cs="Times New Roman"/>
+          <w:sz w:val="24"/>
+          <w:szCs w:val="24"/>
+        </w:rPr>
+        <w:t xml:space="preserve">      ________________________       </w:t>
+      </w:r>
+    </w:p>
+    <w:p>
+      <w:pPr>
+        <w:spacing w:before="120"/>
+        <w:ind w:left="1416"/>
+        <w:rPr>
+          <w:rFonts w:ascii="Times New Roman" w:hAnsi="Times New Roman" w:cs="Times New Roman"/>
+          <w:sz w:val="24"/>
+          <w:szCs w:val="24"/>
+        </w:rPr>
+      </w:pPr>
+      <w:r>
+        <w:rPr>
+          <w:rFonts w:ascii="Times New Roman" w:hAnsi="Times New Roman" w:cs="Times New Roman"/>
+          <w:sz w:val="24"/>
+          <w:szCs w:val="24"/>
+        </w:rPr>
+        <w:t xml:space="preserve">  Ing Jose Ollague Valarezo, Mg.Sc</w:t>
+      </w:r>
+    </w:p>
+    <w:p>
+      <w:pPr>
+        <w:spacing w:before="120"/>
         <w:rPr>
           <w:rFonts w:ascii="Times New Roman" w:hAnsi="Times New Roman" w:cs="Times New Roman"/>
           <w:b/>
@@ -13555,12 +13038,11 @@
           <w:sz w:val="24"/>
           <w:szCs w:val="24"/>
         </w:rPr>
-        <w:t>11. FIRMA DEL O LOS DOCENTES RESPONSABLES DE LA ELABORACIÓN DEL SYLLABUS</w:t>
+        <w:t>12. FECHA DE PRESENTACION:</w:t>
       </w:r>
     </w:p>
     <w:p>
       <w:pPr>
-        <w:ind w:firstLine="708"/>
         <w:rPr>
           <w:rFonts w:ascii="Times New Roman" w:hAnsi="Times New Roman" w:cs="Times New Roman"/>
           <w:sz w:val="24"/>
@@ -13573,424 +13055,15 @@
           <w:sz w:val="24"/>
           <w:szCs w:val="24"/>
         </w:rPr>
-        <w:t xml:space="preserve">                  ________________________       </w:t>
-      </w:r>
-    </w:p>
-    <w:p>
-      <w:pPr>
-        <w:ind w:firstLine="708"/>
+        <w:t xml:space="preserve">                              2015-05-</w:t>
+      </w:r>
+      <w:r>
         <w:rPr>
           <w:rFonts w:ascii="Times New Roman" w:hAnsi="Times New Roman" w:cs="Times New Roman"/>
           <w:sz w:val="24"/>
           <w:szCs w:val="24"/>
         </w:rPr>
-      </w:pPr>
-      <w:r>
-        <w:rPr>
-          <w:rFonts w:ascii="Times New Roman" w:hAnsi="Times New Roman" w:cs="Times New Roman"/>
-          <w:sz w:val="24"/>
-          <w:szCs w:val="24"/>
-        </w:rPr>
-        <w:t xml:space="preserve">                 </w:t>
-      </w:r>
-      <w:proofErr w:type="spellStart"/>
-      <w:r>
-        <w:rPr>
-          <w:rFonts w:ascii="Times New Roman" w:hAnsi="Times New Roman" w:cs="Times New Roman"/>
-          <w:sz w:val="24"/>
-          <w:szCs w:val="24"/>
-        </w:rPr>
-        <w:t>Ing</w:t>
-      </w:r>
-      <w:proofErr w:type="spellEnd"/>
-      <w:r>
-        <w:rPr>
-          <w:rFonts w:ascii="Times New Roman" w:hAnsi="Times New Roman" w:cs="Times New Roman"/>
-          <w:sz w:val="24"/>
-          <w:szCs w:val="24"/>
-        </w:rPr>
-        <w:t xml:space="preserve"> </w:t>
-      </w:r>
-      <w:proofErr w:type="spellStart"/>
-      <w:r>
-        <w:rPr>
-          <w:rFonts w:ascii="Times New Roman" w:hAnsi="Times New Roman" w:cs="Times New Roman"/>
-          <w:sz w:val="24"/>
-          <w:szCs w:val="24"/>
-        </w:rPr>
-        <w:t>Kleber</w:t>
-      </w:r>
-      <w:proofErr w:type="spellEnd"/>
-      <w:r>
-        <w:rPr>
-          <w:rFonts w:ascii="Times New Roman" w:hAnsi="Times New Roman" w:cs="Times New Roman"/>
-          <w:sz w:val="24"/>
-          <w:szCs w:val="24"/>
-        </w:rPr>
-        <w:t xml:space="preserve"> Loayza Castro, MBA</w:t>
-      </w:r>
-    </w:p>
-    <w:p>
-      <w:pPr>
-        <w:spacing w:before="120"/>
-        <w:rPr>
-          <w:rFonts w:ascii="Times New Roman" w:hAnsi="Times New Roman" w:cs="Times New Roman"/>
-          <w:sz w:val="24"/>
-          <w:szCs w:val="24"/>
-        </w:rPr>
-      </w:pPr>
-    </w:p>
-    <w:p>
-      <w:pPr>
-        <w:ind w:firstLine="708"/>
-        <w:rPr>
-          <w:rFonts w:ascii="Times New Roman" w:hAnsi="Times New Roman" w:cs="Times New Roman"/>
-          <w:sz w:val="24"/>
-          <w:szCs w:val="24"/>
-        </w:rPr>
-      </w:pPr>
-      <w:r>
-        <w:rPr>
-          <w:rFonts w:ascii="Times New Roman" w:hAnsi="Times New Roman" w:cs="Times New Roman"/>
-          <w:sz w:val="24"/>
-          <w:szCs w:val="24"/>
-        </w:rPr>
-        <w:t xml:space="preserve">                  </w:t>
-      </w:r>
-      <w:r>
-        <w:rPr>
-          <w:rFonts w:ascii="Times New Roman" w:hAnsi="Times New Roman" w:cs="Times New Roman"/>
-          <w:sz w:val="24"/>
-          <w:szCs w:val="24"/>
-        </w:rPr>
-        <w:t xml:space="preserve">________________________       </w:t>
-      </w:r>
-    </w:p>
-    <w:p>
-      <w:pPr>
-        <w:ind w:firstLine="708"/>
-        <w:rPr>
-          <w:rFonts w:ascii="Times New Roman" w:hAnsi="Times New Roman" w:cs="Times New Roman"/>
-          <w:sz w:val="24"/>
-          <w:szCs w:val="24"/>
-        </w:rPr>
-      </w:pPr>
-      <w:r>
-        <w:rPr>
-          <w:rFonts w:ascii="Times New Roman" w:hAnsi="Times New Roman" w:cs="Times New Roman"/>
-          <w:sz w:val="24"/>
-          <w:szCs w:val="24"/>
-        </w:rPr>
-        <w:t xml:space="preserve">                        </w:t>
-      </w:r>
-      <w:proofErr w:type="spellStart"/>
-      <w:r>
-        <w:rPr>
-          <w:rFonts w:ascii="Times New Roman" w:hAnsi="Times New Roman" w:cs="Times New Roman"/>
-          <w:sz w:val="24"/>
-          <w:szCs w:val="24"/>
-        </w:rPr>
-        <w:t>Ing</w:t>
-      </w:r>
-      <w:proofErr w:type="spellEnd"/>
-      <w:r>
-        <w:rPr>
-          <w:rFonts w:ascii="Times New Roman" w:hAnsi="Times New Roman" w:cs="Times New Roman"/>
-          <w:sz w:val="24"/>
-          <w:szCs w:val="24"/>
-        </w:rPr>
-        <w:t xml:space="preserve"> </w:t>
-      </w:r>
-      <w:proofErr w:type="spellStart"/>
-      <w:r>
-        <w:rPr>
-          <w:rFonts w:ascii="Times New Roman" w:hAnsi="Times New Roman" w:cs="Times New Roman"/>
-          <w:sz w:val="24"/>
-          <w:szCs w:val="24"/>
-        </w:rPr>
-        <w:t>Jhonny</w:t>
-      </w:r>
-      <w:proofErr w:type="spellEnd"/>
-      <w:r>
-        <w:rPr>
-          <w:rFonts w:ascii="Times New Roman" w:hAnsi="Times New Roman" w:cs="Times New Roman"/>
-          <w:sz w:val="24"/>
-          <w:szCs w:val="24"/>
-        </w:rPr>
-        <w:t xml:space="preserve"> Barriga</w:t>
-      </w:r>
-    </w:p>
-    <w:p>
-      <w:pPr>
-        <w:ind w:firstLine="708"/>
-      </w:pPr>
-    </w:p>
-    <w:p>
-      <w:pPr>
-        <w:ind w:firstLine="708"/>
-        <w:rPr>
-          <w:rFonts w:ascii="Times New Roman" w:hAnsi="Times New Roman" w:cs="Times New Roman"/>
-          <w:sz w:val="24"/>
-          <w:szCs w:val="24"/>
-        </w:rPr>
-      </w:pPr>
-      <w:r>
-        <w:rPr>
-          <w:rFonts w:ascii="Times New Roman" w:hAnsi="Times New Roman" w:cs="Times New Roman"/>
-          <w:sz w:val="24"/>
-          <w:szCs w:val="24"/>
-        </w:rPr>
-        <w:t xml:space="preserve">                  ________________________       </w:t>
-      </w:r>
-    </w:p>
-    <w:p>
-      <w:pPr>
-        <w:ind w:firstLine="708"/>
-        <w:rPr>
-          <w:rFonts w:ascii="Times New Roman" w:hAnsi="Times New Roman" w:cs="Times New Roman"/>
-          <w:sz w:val="24"/>
-          <w:szCs w:val="24"/>
-        </w:rPr>
-      </w:pPr>
-      <w:r>
-        <w:rPr>
-          <w:rFonts w:ascii="Times New Roman" w:hAnsi="Times New Roman" w:cs="Times New Roman"/>
-          <w:sz w:val="24"/>
-          <w:szCs w:val="24"/>
-        </w:rPr>
-        <w:t xml:space="preserve">                        </w:t>
-      </w:r>
-      <w:proofErr w:type="spellStart"/>
-      <w:r>
-        <w:rPr>
-          <w:rFonts w:ascii="Times New Roman" w:hAnsi="Times New Roman" w:cs="Times New Roman"/>
-          <w:sz w:val="24"/>
-          <w:szCs w:val="24"/>
-        </w:rPr>
-        <w:t>Ing</w:t>
-      </w:r>
-      <w:proofErr w:type="spellEnd"/>
-      <w:r>
-        <w:rPr>
-          <w:rFonts w:ascii="Times New Roman" w:hAnsi="Times New Roman" w:cs="Times New Roman"/>
-          <w:sz w:val="24"/>
-          <w:szCs w:val="24"/>
-        </w:rPr>
-        <w:t xml:space="preserve"> Fernando Juca</w:t>
-      </w:r>
-    </w:p>
-    <w:p>
-      <w:pPr>
-        <w:spacing w:before="120"/>
-        <w:rPr>
-          <w:rFonts w:ascii="Times New Roman" w:hAnsi="Times New Roman" w:cs="Times New Roman"/>
-          <w:sz w:val="24"/>
-          <w:szCs w:val="24"/>
-        </w:rPr>
-      </w:pPr>
-    </w:p>
-    <w:p>
-      <w:pPr>
-        <w:ind w:left="708" w:firstLine="708"/>
-        <w:rPr>
-          <w:rFonts w:ascii="Times New Roman" w:hAnsi="Times New Roman" w:cs="Times New Roman"/>
-          <w:sz w:val="24"/>
-          <w:szCs w:val="24"/>
-        </w:rPr>
-      </w:pPr>
-      <w:r>
-        <w:rPr>
-          <w:rFonts w:ascii="Times New Roman" w:hAnsi="Times New Roman" w:cs="Times New Roman"/>
-          <w:sz w:val="24"/>
-          <w:szCs w:val="24"/>
-        </w:rPr>
-        <w:t xml:space="preserve">      ________________________       </w:t>
-      </w:r>
-    </w:p>
-    <w:p>
-      <w:pPr>
-        <w:spacing w:before="120"/>
-        <w:ind w:left="1416"/>
-        <w:rPr>
-          <w:rFonts w:ascii="Times New Roman" w:hAnsi="Times New Roman" w:cs="Times New Roman"/>
-          <w:sz w:val="24"/>
-          <w:szCs w:val="24"/>
-        </w:rPr>
-      </w:pPr>
-      <w:r>
-        <w:rPr>
-          <w:rFonts w:ascii="Times New Roman" w:hAnsi="Times New Roman" w:cs="Times New Roman"/>
-          <w:sz w:val="24"/>
-          <w:szCs w:val="24"/>
-        </w:rPr>
-        <w:t xml:space="preserve">  </w:t>
-      </w:r>
-      <w:proofErr w:type="spellStart"/>
-      <w:r>
-        <w:rPr>
-          <w:rFonts w:ascii="Times New Roman" w:hAnsi="Times New Roman" w:cs="Times New Roman"/>
-          <w:sz w:val="24"/>
-          <w:szCs w:val="24"/>
-        </w:rPr>
-        <w:t>Ing</w:t>
-      </w:r>
-      <w:proofErr w:type="spellEnd"/>
-      <w:r>
-        <w:rPr>
-          <w:rFonts w:ascii="Times New Roman" w:hAnsi="Times New Roman" w:cs="Times New Roman"/>
-          <w:sz w:val="24"/>
-          <w:szCs w:val="24"/>
-        </w:rPr>
-        <w:t xml:space="preserve"> </w:t>
-      </w:r>
-      <w:proofErr w:type="spellStart"/>
-      <w:r>
-        <w:rPr>
-          <w:rFonts w:ascii="Times New Roman" w:hAnsi="Times New Roman" w:cs="Times New Roman"/>
-          <w:sz w:val="24"/>
-          <w:szCs w:val="24"/>
-        </w:rPr>
-        <w:t>Jose</w:t>
-      </w:r>
-      <w:proofErr w:type="spellEnd"/>
-      <w:r>
-        <w:rPr>
-          <w:rFonts w:ascii="Times New Roman" w:hAnsi="Times New Roman" w:cs="Times New Roman"/>
-          <w:sz w:val="24"/>
-          <w:szCs w:val="24"/>
-        </w:rPr>
-        <w:t xml:space="preserve"> </w:t>
-      </w:r>
-      <w:proofErr w:type="spellStart"/>
-      <w:r>
-        <w:rPr>
-          <w:rFonts w:ascii="Times New Roman" w:hAnsi="Times New Roman" w:cs="Times New Roman"/>
-          <w:sz w:val="24"/>
-          <w:szCs w:val="24"/>
-        </w:rPr>
-        <w:t>Ollague</w:t>
-      </w:r>
-      <w:proofErr w:type="spellEnd"/>
-      <w:r>
-        <w:rPr>
-          <w:rFonts w:ascii="Times New Roman" w:hAnsi="Times New Roman" w:cs="Times New Roman"/>
-          <w:sz w:val="24"/>
-          <w:szCs w:val="24"/>
-        </w:rPr>
-        <w:t xml:space="preserve"> </w:t>
-      </w:r>
-      <w:proofErr w:type="spellStart"/>
-      <w:r>
-        <w:rPr>
-          <w:rFonts w:ascii="Times New Roman" w:hAnsi="Times New Roman" w:cs="Times New Roman"/>
-          <w:sz w:val="24"/>
-          <w:szCs w:val="24"/>
-        </w:rPr>
-        <w:t>Valarezo</w:t>
-      </w:r>
-      <w:proofErr w:type="spellEnd"/>
-      <w:r>
-        <w:rPr>
-          <w:rFonts w:ascii="Times New Roman" w:hAnsi="Times New Roman" w:cs="Times New Roman"/>
-          <w:sz w:val="24"/>
-          <w:szCs w:val="24"/>
-        </w:rPr>
-        <w:t xml:space="preserve">, </w:t>
-      </w:r>
-      <w:proofErr w:type="spellStart"/>
-      <w:r>
-        <w:rPr>
-          <w:rFonts w:ascii="Times New Roman" w:hAnsi="Times New Roman" w:cs="Times New Roman"/>
-          <w:sz w:val="24"/>
-          <w:szCs w:val="24"/>
-        </w:rPr>
-        <w:t>Mg.Sc</w:t>
-      </w:r>
-      <w:proofErr w:type="spellEnd"/>
-    </w:p>
-    <w:p>
-      <w:pPr>
-        <w:spacing w:before="120"/>
-        <w:ind w:left="1416"/>
-        <w:rPr>
-          <w:rFonts w:ascii="Times New Roman" w:hAnsi="Times New Roman" w:cs="Times New Roman"/>
-          <w:sz w:val="24"/>
-          <w:szCs w:val="24"/>
-        </w:rPr>
-      </w:pPr>
-    </w:p>
-    <w:p>
-      <w:pPr>
-        <w:spacing w:before="120"/>
-        <w:rPr>
-          <w:rFonts w:ascii="Times New Roman" w:hAnsi="Times New Roman" w:cs="Times New Roman"/>
-          <w:b/>
-          <w:sz w:val="24"/>
-          <w:szCs w:val="24"/>
-        </w:rPr>
-      </w:pPr>
-      <w:r>
-        <w:rPr>
-          <w:rFonts w:ascii="Times New Roman" w:hAnsi="Times New Roman" w:cs="Times New Roman"/>
-          <w:b/>
-          <w:sz w:val="24"/>
-          <w:szCs w:val="24"/>
-        </w:rPr>
-        <w:t xml:space="preserve">12. FECHA DE </w:t>
-      </w:r>
-      <w:r>
-        <w:rPr>
-          <w:rFonts w:ascii="Times New Roman" w:hAnsi="Times New Roman" w:cs="Times New Roman"/>
-          <w:b/>
-          <w:sz w:val="24"/>
-          <w:szCs w:val="24"/>
-        </w:rPr>
-        <w:t>PRESENTACION:</w:t>
-      </w:r>
-    </w:p>
-    <w:p>
-      <w:pPr>
-        <w:spacing w:before="120"/>
-        <w:rPr>
-          <w:rFonts w:ascii="Times New Roman" w:hAnsi="Times New Roman" w:cs="Times New Roman"/>
-          <w:sz w:val="24"/>
-          <w:szCs w:val="24"/>
-        </w:rPr>
-      </w:pPr>
-    </w:p>
-    <w:p>
-      <w:pPr>
-        <w:spacing w:before="120"/>
-        <w:rPr>
-          <w:rFonts w:ascii="Times New Roman" w:hAnsi="Times New Roman" w:cs="Times New Roman"/>
-          <w:sz w:val="24"/>
-          <w:szCs w:val="24"/>
-        </w:rPr>
-      </w:pPr>
-      <w:r>
-        <w:rPr>
-          <w:rFonts w:ascii="Times New Roman" w:hAnsi="Times New Roman" w:cs="Times New Roman"/>
-          <w:sz w:val="24"/>
-          <w:szCs w:val="24"/>
-        </w:rPr>
-        <w:t xml:space="preserve">                  ______________________________</w:t>
-      </w:r>
-    </w:p>
-    <w:p>
-      <w:pPr>
-        <w:rPr>
-          <w:rFonts w:ascii="Times New Roman" w:hAnsi="Times New Roman" w:cs="Times New Roman"/>
-          <w:sz w:val="24"/>
-          <w:szCs w:val="24"/>
-        </w:rPr>
-      </w:pPr>
-      <w:r>
-        <w:rPr>
-          <w:rFonts w:ascii="Times New Roman" w:hAnsi="Times New Roman" w:cs="Times New Roman"/>
-          <w:sz w:val="24"/>
-          <w:szCs w:val="24"/>
-        </w:rPr>
-        <w:t xml:space="preserve">                              2015-05-17</w:t>
+        <w:t>30</w:t>
       </w:r>
     </w:p>
     <w:sectPr>
@@ -14088,7 +13161,7 @@
       <w:rPr>
         <w:noProof/>
       </w:rPr>
-      <w:t>7</w:t>
+      <w:t>1</w:t>
     </w:r>
     <w:r>
       <w:fldChar w:fldCharType="end"/>
@@ -14352,17 +13425,7 @@
         <w:sz w:val="24"/>
         <w:szCs w:val="24"/>
       </w:rPr>
-      <w:t xml:space="preserve">UNIDAD </w:t>
-    </w:r>
-    <w:r>
-      <w:rPr>
-        <w:rFonts w:ascii="VendomeTMed" w:eastAsia="Arial Unicode MS" w:hAnsi="VendomeTMed" w:cs="Arial Unicode MS"/>
-        <w:b/>
-        <w:color w:val="0F243E"/>
-        <w:sz w:val="24"/>
-        <w:szCs w:val="24"/>
-      </w:rPr>
-      <w:t>ACADÉMICA DE CIENCIAS EMPRESARIALES</w:t>
+      <w:t>UNIDAD ACADÉMICA DE CIENCIAS EMPRESARIALES</w:t>
     </w:r>
   </w:p>
   <w:p>
@@ -14862,6 +13925,119 @@
     </w:lvl>
   </w:abstractNum>
   <w:abstractNum w:abstractNumId="4">
+    <w:nsid w:val="6563637A"/>
+    <w:multiLevelType w:val="hybridMultilevel"/>
+    <w:tmpl w:val="0576C4A0"/>
+    <w:lvl w:ilvl="0" w:tplc="0C0A0001">
+      <w:start w:val="1"/>
+      <w:numFmt w:val="bullet"/>
+      <w:lvlText w:val=""/>
+      <w:lvlJc w:val="left"/>
+      <w:pPr>
+        <w:ind w:left="720" w:hanging="360"/>
+      </w:pPr>
+      <w:rPr>
+        <w:rFonts w:ascii="Symbol" w:hAnsi="Symbol" w:hint="default"/>
+      </w:rPr>
+    </w:lvl>
+    <w:lvl w:ilvl="1" w:tplc="0C0A0003" w:tentative="1">
+      <w:start w:val="1"/>
+      <w:numFmt w:val="bullet"/>
+      <w:lvlText w:val="o"/>
+      <w:lvlJc w:val="left"/>
+      <w:pPr>
+        <w:ind w:left="1440" w:hanging="360"/>
+      </w:pPr>
+      <w:rPr>
+        <w:rFonts w:ascii="Courier New" w:hAnsi="Courier New" w:cs="Courier New" w:hint="default"/>
+      </w:rPr>
+    </w:lvl>
+    <w:lvl w:ilvl="2" w:tplc="0C0A0005" w:tentative="1">
+      <w:start w:val="1"/>
+      <w:numFmt w:val="bullet"/>
+      <w:lvlText w:val=""/>
+      <w:lvlJc w:val="left"/>
+      <w:pPr>
+        <w:ind w:left="2160" w:hanging="360"/>
+      </w:pPr>
+      <w:rPr>
+        <w:rFonts w:ascii="Wingdings" w:hAnsi="Wingdings" w:hint="default"/>
+      </w:rPr>
+    </w:lvl>
+    <w:lvl w:ilvl="3" w:tplc="0C0A0001" w:tentative="1">
+      <w:start w:val="1"/>
+      <w:numFmt w:val="bullet"/>
+      <w:lvlText w:val=""/>
+      <w:lvlJc w:val="left"/>
+      <w:pPr>
+        <w:ind w:left="2880" w:hanging="360"/>
+      </w:pPr>
+      <w:rPr>
+        <w:rFonts w:ascii="Symbol" w:hAnsi="Symbol" w:hint="default"/>
+      </w:rPr>
+    </w:lvl>
+    <w:lvl w:ilvl="4" w:tplc="0C0A0003" w:tentative="1">
+      <w:start w:val="1"/>
+      <w:numFmt w:val="bullet"/>
+      <w:lvlText w:val="o"/>
+      <w:lvlJc w:val="left"/>
+      <w:pPr>
+        <w:ind w:left="3600" w:hanging="360"/>
+      </w:pPr>
+      <w:rPr>
+        <w:rFonts w:ascii="Courier New" w:hAnsi="Courier New" w:cs="Courier New" w:hint="default"/>
+      </w:rPr>
+    </w:lvl>
+    <w:lvl w:ilvl="5" w:tplc="0C0A0005" w:tentative="1">
+      <w:start w:val="1"/>
+      <w:numFmt w:val="bullet"/>
+      <w:lvlText w:val=""/>
+      <w:lvlJc w:val="left"/>
+      <w:pPr>
+        <w:ind w:left="4320" w:hanging="360"/>
+      </w:pPr>
+      <w:rPr>
+        <w:rFonts w:ascii="Wingdings" w:hAnsi="Wingdings" w:hint="default"/>
+      </w:rPr>
+    </w:lvl>
+    <w:lvl w:ilvl="6" w:tplc="0C0A0001" w:tentative="1">
+      <w:start w:val="1"/>
+      <w:numFmt w:val="bullet"/>
+      <w:lvlText w:val=""/>
+      <w:lvlJc w:val="left"/>
+      <w:pPr>
+        <w:ind w:left="5040" w:hanging="360"/>
+      </w:pPr>
+      <w:rPr>
+        <w:rFonts w:ascii="Symbol" w:hAnsi="Symbol" w:hint="default"/>
+      </w:rPr>
+    </w:lvl>
+    <w:lvl w:ilvl="7" w:tplc="0C0A0003" w:tentative="1">
+      <w:start w:val="1"/>
+      <w:numFmt w:val="bullet"/>
+      <w:lvlText w:val="o"/>
+      <w:lvlJc w:val="left"/>
+      <w:pPr>
+        <w:ind w:left="5760" w:hanging="360"/>
+      </w:pPr>
+      <w:rPr>
+        <w:rFonts w:ascii="Courier New" w:hAnsi="Courier New" w:cs="Courier New" w:hint="default"/>
+      </w:rPr>
+    </w:lvl>
+    <w:lvl w:ilvl="8" w:tplc="0C0A0005" w:tentative="1">
+      <w:start w:val="1"/>
+      <w:numFmt w:val="bullet"/>
+      <w:lvlText w:val=""/>
+      <w:lvlJc w:val="left"/>
+      <w:pPr>
+        <w:ind w:left="6480" w:hanging="360"/>
+      </w:pPr>
+      <w:rPr>
+        <w:rFonts w:ascii="Wingdings" w:hAnsi="Wingdings" w:hint="default"/>
+      </w:rPr>
+    </w:lvl>
+  </w:abstractNum>
+  <w:abstractNum w:abstractNumId="5">
     <w:nsid w:val="72557212"/>
     <w:multiLevelType w:val="multilevel"/>
     <w:tmpl w:val="FF6ED79E"/>
@@ -14996,6 +14172,9 @@
     <w:abstractNumId w:val="1"/>
   </w:num>
   <w:num w:numId="5">
+    <w:abstractNumId w:val="5"/>
+  </w:num>
+  <w:num w:numId="6">
     <w:abstractNumId w:val="4"/>
   </w:num>
 </w:numbering>
@@ -16023,7 +15202,7 @@
 </file>
 
 <file path=customXml/itemProps1.xml><?xml version="1.0" encoding="utf-8"?>
-<ds:datastoreItem xmlns:ds="http://schemas.openxmlformats.org/officeDocument/2006/customXml" ds:itemID="{FF88B82C-826C-47E7-8D25-2C335F051920}">
+<ds:datastoreItem xmlns:ds="http://schemas.openxmlformats.org/officeDocument/2006/customXml" ds:itemID="{C25B8B04-AFD5-4420-9BDF-FB9519C04D24}">
   <ds:schemaRefs>
     <ds:schemaRef ds:uri="http://schemas.openxmlformats.org/officeDocument/2006/bibliography"/>
   </ds:schemaRefs>

</xml_diff>